<commit_message>
Parte de Roberto y Alejandro juntas
Tiene el indice también
</commit_message>
<xml_diff>
--- a/TG2_RobertoSánchez.docx
+++ b/TG2_RobertoSánchez.docx
@@ -2,6 +2,210 @@
 <file path=word/document.xml><?xml version="1.0" encoding="utf-8"?>
 <w:document xmlns:wpc="http://schemas.microsoft.com/office/word/2010/wordprocessingCanvas" xmlns:mc="http://schemas.openxmlformats.org/markup-compatibility/2006" xmlns:o="urn:schemas-microsoft-com:office:office" xmlns:r="http://schemas.openxmlformats.org/officeDocument/2006/relationships" xmlns:m="http://schemas.openxmlformats.org/officeDocument/2006/math" xmlns:v="urn:schemas-microsoft-com:vml" xmlns:wp14="http://schemas.microsoft.com/office/word/2010/wordprocessingDrawing" xmlns:wp="http://schemas.openxmlformats.org/drawingml/2006/wordprocessingDrawing" xmlns:w10="urn:schemas-microsoft-com:office:word" xmlns:w="http://schemas.openxmlformats.org/wordprocessingml/2006/main" xmlns:w14="http://schemas.microsoft.com/office/word/2010/wordml" xmlns:w15="http://schemas.microsoft.com/office/word/2012/wordml" xmlns:wpg="http://schemas.microsoft.com/office/word/2010/wordprocessingGroup" xmlns:wpi="http://schemas.microsoft.com/office/word/2010/wordprocessingInk" xmlns:wne="http://schemas.microsoft.com/office/word/2006/wordml" xmlns:wps="http://schemas.microsoft.com/office/word/2010/wordprocessingShape" mc:Ignorable="w14 w15 wp14">
   <w:body>
+    <w:p>
+      <w:pPr>
+        <w:pStyle w:val="Ttulo1"/>
+      </w:pPr>
+      <w:r>
+        <w:t>3. Criterios de comparación</w:t>
+      </w:r>
+    </w:p>
+    <w:p>
+      <w:pPr>
+        <w:pStyle w:val="Ttulo2"/>
+      </w:pPr>
+      <w:r>
+        <w:t>3.1. Categoría A: Generales</w:t>
+      </w:r>
+    </w:p>
+    <w:p>
+      <w:pPr>
+        <w:pStyle w:val="Ttulo3"/>
+      </w:pPr>
+      <w:r>
+        <w:t>3.1.1. Criterio A.1: Autor de la herramienta.</w:t>
+      </w:r>
+    </w:p>
+    <w:p>
+      <w:pPr>
+        <w:pStyle w:val="Ttulo3"/>
+      </w:pPr>
+      <w:r>
+        <w:t>3.1.2. Criterio A.2: Fecha de creación.</w:t>
+      </w:r>
+    </w:p>
+    <w:p>
+      <w:pPr>
+        <w:pStyle w:val="Ttulo3"/>
+      </w:pPr>
+      <w:r>
+        <w:t>3.1.3. Criterio A.3: Redes Sociales</w:t>
+      </w:r>
+    </w:p>
+    <w:p>
+      <w:pPr>
+        <w:pStyle w:val="Ttulo2"/>
+      </w:pPr>
+      <w:r>
+        <w:t>3.2. Categoría B: Rendimiento</w:t>
+      </w:r>
+    </w:p>
+    <w:p>
+      <w:pPr>
+        <w:pStyle w:val="Ttulo3"/>
+      </w:pPr>
+      <w:r>
+        <w:t>3.2.1. Criterio B.1: Número de kernels en los que funciona.</w:t>
+      </w:r>
+    </w:p>
+    <w:p>
+      <w:pPr>
+        <w:pStyle w:val="Ttulo3"/>
+      </w:pPr>
+      <w:r>
+        <w:t>3.2.2. Criterio B.2: Capacidad de contención.</w:t>
+      </w:r>
+    </w:p>
+    <w:p>
+      <w:pPr>
+        <w:pStyle w:val="Ttulo3"/>
+      </w:pPr>
+      <w:r>
+        <w:t>3.2.3. Criterio B.3: Necesidad de extensión IP.</w:t>
+      </w:r>
+    </w:p>
+    <w:p>
+      <w:pPr>
+        <w:pStyle w:val="Ttulo3"/>
+      </w:pPr>
+      <w:r>
+        <w:t>3.2.4. Criterio B.4: Funcional dentro del otro.</w:t>
+      </w:r>
+    </w:p>
+    <w:p>
+      <w:pPr>
+        <w:pStyle w:val="Ttulo2"/>
+      </w:pPr>
+      <w:r>
+        <w:t>3.3 Categoría C: Características</w:t>
+      </w:r>
+    </w:p>
+    <w:p>
+      <w:pPr>
+        <w:pStyle w:val="Ttulo3"/>
+      </w:pPr>
+      <w:r>
+        <w:t>3.3.1 Criterio C.1: Sistema operativo</w:t>
+      </w:r>
+    </w:p>
+    <w:p>
+      <w:pPr>
+        <w:pStyle w:val="Ttulo3"/>
+      </w:pPr>
+      <w:r>
+        <w:t>3.3.2 Criterio C.2: Aislamiento de sistema de ficheros</w:t>
+      </w:r>
+    </w:p>
+    <w:p>
+      <w:pPr>
+        <w:pStyle w:val="Ttulo3"/>
+      </w:pPr>
+      <w:r>
+        <w:t>3.3.3 Criterio C.3: Cuotas de disco</w:t>
+      </w:r>
+    </w:p>
+    <w:p>
+      <w:pPr>
+        <w:pStyle w:val="Ttulo3"/>
+      </w:pPr>
+      <w:r>
+        <w:t>3.3.4 Criterio C.4: Limite de uso de memoria</w:t>
+      </w:r>
+    </w:p>
+    <w:p>
+      <w:pPr>
+        <w:pStyle w:val="Ttulo3"/>
+      </w:pPr>
+      <w:r>
+        <w:t>3.3.5 Criterio C.5: Limite de uso de CPU</w:t>
+      </w:r>
+    </w:p>
+    <w:p>
+      <w:pPr>
+        <w:pStyle w:val="Ttulo3"/>
+      </w:pPr>
+      <w:r>
+        <w:t>3.3.6 Criterio C.6: Puntos de control de particiones</w:t>
+      </w:r>
+    </w:p>
+    <w:p>
+      <w:pPr>
+        <w:pStyle w:val="Ttulo3"/>
+      </w:pPr>
+      <w:r>
+        <w:t>3.3.7 Criterio C.7: Privilegios de administración</w:t>
+      </w:r>
+    </w:p>
+    <w:p>
+      <w:pPr>
+        <w:pStyle w:val="Ttulo1"/>
+      </w:pPr>
+      <w:r>
+        <w:t>4. Evaluación de los criterios por tecnología</w:t>
+      </w:r>
+    </w:p>
+    <w:p>
+      <w:pPr>
+        <w:pStyle w:val="Ttulo2"/>
+        <w:rPr>
+          <w:b w:val="0"/>
+        </w:rPr>
+      </w:pPr>
+      <w:r>
+        <w:rPr>
+          <w:b w:val="0"/>
+        </w:rPr>
+        <w:t>4.1</w:t>
+      </w:r>
+      <w:r>
+        <w:rPr>
+          <w:b w:val="0"/>
+        </w:rPr>
+        <w:t xml:space="preserve"> Evaluación de los criterios para la tecnología Docker.</w:t>
+      </w:r>
+    </w:p>
+    <w:p>
+      <w:pPr>
+        <w:pStyle w:val="Ttulo2"/>
+        <w:rPr>
+          <w:b w:val="0"/>
+        </w:rPr>
+      </w:pPr>
+      <w:r>
+        <w:rPr>
+          <w:b w:val="0"/>
+        </w:rPr>
+        <w:t>4.2 Evaluación de los criterios para la tecnología OpenVZ.</w:t>
+      </w:r>
+    </w:p>
+    <w:p>
+      <w:pPr>
+        <w:pStyle w:val="Ttulo1"/>
+      </w:pPr>
+      <w:r>
+        <w:t>5.  Comparación de las tecnologías.</w:t>
+      </w:r>
+    </w:p>
+    <w:p>
+      <w:pPr>
+        <w:sectPr>
+          <w:pgSz w:w="11906" w:h="16838"/>
+          <w:pgMar w:top="1417" w:right="1701" w:bottom="1417" w:left="1701" w:header="708" w:footer="708" w:gutter="0"/>
+          <w:cols w:space="708"/>
+          <w:docGrid w:linePitch="360"/>
+        </w:sectPr>
+      </w:pPr>
+    </w:p>
     <w:p>
       <w:pPr>
         <w:jc w:val="left"/>
@@ -16,6 +220,30 @@
     </w:p>
     <w:p>
       <w:pPr>
+        <w:jc w:val="left"/>
+        <w:rPr>
+          <w:rFonts w:eastAsiaTheme="majorEastAsia"/>
+          <w:b/>
+          <w:color w:val="000000" w:themeColor="text1"/>
+          <w:sz w:val="28"/>
+          <w:szCs w:val="28"/>
+        </w:rPr>
+      </w:pPr>
+    </w:p>
+    <w:p>
+      <w:pPr>
+        <w:jc w:val="left"/>
+        <w:rPr>
+          <w:rFonts w:eastAsiaTheme="majorEastAsia"/>
+          <w:b/>
+          <w:color w:val="000000" w:themeColor="text1"/>
+          <w:sz w:val="28"/>
+          <w:szCs w:val="28"/>
+        </w:rPr>
+      </w:pPr>
+    </w:p>
+    <w:p>
+      <w:pPr>
         <w:pStyle w:val="Ttulo1"/>
       </w:pPr>
       <w:bookmarkStart w:id="0" w:name="_Toc445388855"/>
@@ -31,14 +259,346 @@
       <w:pPr>
         <w:pStyle w:val="Ttulo2"/>
       </w:pPr>
-      <w:bookmarkStart w:id="1" w:name="_Toc445388856"/>
-      <w:r>
-        <w:t>3.1 Categoría A</w:t>
-      </w:r>
-      <w:r>
+      <w:r>
+        <w:t>3.1. Categoría A: Generales</w:t>
+      </w:r>
+    </w:p>
+    <w:p>
+      <w:pPr>
+        <w:pStyle w:val="Ttulo3"/>
+      </w:pPr>
+      <w:r>
+        <w:t>3.1.1. Criterio A.1: Autor de la herramienta.</w:t>
+      </w:r>
+    </w:p>
+    <w:p>
+      <w:r>
+        <w:rPr>
+          <w:i/>
+        </w:rPr>
+        <w:t xml:space="preserve">Nombre del criterio: </w:t>
+      </w:r>
+      <w:r>
+        <w:t>Autor.</w:t>
+      </w:r>
+    </w:p>
+    <w:p>
+      <w:r>
+        <w:rPr>
+          <w:i/>
+        </w:rPr>
+        <w:t xml:space="preserve">Descripción: </w:t>
+      </w:r>
+      <w:r>
+        <w:t>Nombre del autor que ha creado la herramienta.</w:t>
+      </w:r>
+    </w:p>
+    <w:p>
+      <w:r>
+        <w:rPr>
+          <w:i/>
+        </w:rPr>
+        <w:t xml:space="preserve">Tipo de valor: </w:t>
+      </w:r>
+      <w:r>
+        <w:t>Texto libre.</w:t>
+      </w:r>
+    </w:p>
+    <w:p/>
+    <w:p>
+      <w:pPr>
+        <w:pStyle w:val="Ttulo3"/>
+      </w:pPr>
+      <w:r>
+        <w:t>3.1.2. Criterio A.2: Fecha de creación.</w:t>
+      </w:r>
+    </w:p>
+    <w:p>
+      <w:r>
+        <w:rPr>
+          <w:i/>
+        </w:rPr>
+        <w:t xml:space="preserve">Nombre del criterio: </w:t>
+      </w:r>
+      <w:r>
+        <w:t>Fecha.</w:t>
+      </w:r>
+    </w:p>
+    <w:p>
+      <w:r>
+        <w:rPr>
+          <w:i/>
+        </w:rPr>
+        <w:t xml:space="preserve">Descripción: </w:t>
+      </w:r>
+      <w:r>
+        <w:t>Fecha en la que se ha creado la herramienta.</w:t>
+      </w:r>
+    </w:p>
+    <w:p>
+      <w:r>
+        <w:rPr>
+          <w:i/>
+        </w:rPr>
+        <w:t xml:space="preserve">Tipo de valor: </w:t>
+      </w:r>
+      <w:r>
+        <w:t>Texto libre.</w:t>
+      </w:r>
+    </w:p>
+    <w:p/>
+    <w:p>
+      <w:pPr>
+        <w:pStyle w:val="Ttulo3"/>
+      </w:pPr>
+      <w:r>
+        <w:t>3.1.3. Criterio A.3: Redes Sociales</w:t>
+      </w:r>
+    </w:p>
+    <w:p>
+      <w:r>
+        <w:rPr>
+          <w:i/>
+        </w:rPr>
+        <w:t xml:space="preserve">Nombre del criterio: </w:t>
+      </w:r>
+      <w:r>
+        <w:t>Redes Sociales.</w:t>
+      </w:r>
+    </w:p>
+    <w:p>
+      <w:r>
+        <w:rPr>
+          <w:i/>
+        </w:rPr>
+        <w:t>Descripción:</w:t>
+      </w:r>
+      <w:r>
+        <w:t xml:space="preserve"> Redes sociales que tienen ambas empresas.</w:t>
+      </w:r>
+    </w:p>
+    <w:p>
+      <w:r>
+        <w:rPr>
+          <w:i/>
+        </w:rPr>
+        <w:t>Tipo de valor:</w:t>
+      </w:r>
+      <w:r>
+        <w:t xml:space="preserve"> Boolean</w:t>
+      </w:r>
+      <w:r>
+        <w:t>o</w:t>
+      </w:r>
+      <w:r>
+        <w:t xml:space="preserve"> (Sí/No) y texto libre.</w:t>
+      </w:r>
+    </w:p>
+    <w:p/>
+    <w:p>
+      <w:pPr>
+        <w:pStyle w:val="Ttulo2"/>
+      </w:pPr>
+      <w:r>
+        <w:t>3.2. Categoría B: Rendimiento</w:t>
+      </w:r>
+    </w:p>
+    <w:p>
+      <w:pPr>
+        <w:pStyle w:val="Ttulo3"/>
+      </w:pPr>
+      <w:r>
+        <w:t>3.2.1. Criterio B.1: Número de kernels en los que funciona.</w:t>
+      </w:r>
+    </w:p>
+    <w:p>
+      <w:r>
+        <w:rPr>
+          <w:i/>
+        </w:rPr>
+        <w:t xml:space="preserve">Nombre del criterio: </w:t>
+      </w:r>
+      <w:r>
+        <w:t>Número de kernels.</w:t>
+      </w:r>
+    </w:p>
+    <w:p>
+      <w:r>
+        <w:rPr>
+          <w:i/>
+        </w:rPr>
+        <w:t xml:space="preserve">Descripción: </w:t>
+      </w:r>
+      <w:r>
+        <w:t>Cantidad de kernels de Linux en los que funciona cada herramienta.</w:t>
+      </w:r>
+    </w:p>
+    <w:p>
+      <w:r>
+        <w:rPr>
+          <w:i/>
+        </w:rPr>
+        <w:t xml:space="preserve">Tipo de valor: </w:t>
+      </w:r>
+      <w:r>
+        <w:t>Numérico.</w:t>
+      </w:r>
+    </w:p>
+    <w:p/>
+    <w:p>
+      <w:pPr>
+        <w:pStyle w:val="Ttulo3"/>
+      </w:pPr>
+      <w:r>
+        <w:t>3.2.2. Criterio B.2: Capacidad de contención.</w:t>
+      </w:r>
+    </w:p>
+    <w:p>
+      <w:r>
+        <w:rPr>
+          <w:i/>
+        </w:rPr>
+        <w:t xml:space="preserve">Nombre del criterio: </w:t>
+      </w:r>
+      <w:r>
+        <w:t>Capacidad.</w:t>
+      </w:r>
+    </w:p>
+    <w:p>
+      <w:r>
+        <w:rPr>
+          <w:i/>
+        </w:rPr>
+        <w:t xml:space="preserve">Descripción: </w:t>
+      </w:r>
+      <w:r>
+        <w:t>La capacidad de la que disponen ambas herramientas.</w:t>
+      </w:r>
+    </w:p>
+    <w:p>
+      <w:r>
+        <w:rPr>
+          <w:i/>
+        </w:rPr>
+        <w:t xml:space="preserve">Tipo de valor: </w:t>
+      </w:r>
+      <w:r>
+        <w:t>Texto libre.</w:t>
+      </w:r>
+    </w:p>
+    <w:p/>
+    <w:p>
+      <w:pPr>
+        <w:pStyle w:val="Ttulo3"/>
+      </w:pPr>
+      <w:r>
+        <w:t>3.2.3. Criterio B.3: Necesidad de extensión IP.</w:t>
+      </w:r>
+    </w:p>
+    <w:p>
+      <w:r>
+        <w:rPr>
+          <w:i/>
+        </w:rPr>
+        <w:t xml:space="preserve">Nombre del criterio: </w:t>
+      </w:r>
+      <w:r>
+        <w:t>Extensión IP.</w:t>
+      </w:r>
+    </w:p>
+    <w:p>
+      <w:r>
+        <w:rPr>
+          <w:i/>
+        </w:rPr>
+        <w:t xml:space="preserve">Descripción: </w:t>
+      </w:r>
+      <w:r>
+        <w:t>Si es necesario hacer una extensión IP.</w:t>
+      </w:r>
+    </w:p>
+    <w:p>
+      <w:r>
+        <w:rPr>
+          <w:i/>
+        </w:rPr>
+        <w:t xml:space="preserve">Tipo de valor: </w:t>
+      </w:r>
+      <w:r>
+        <w:t>Booleano (Sí/No).</w:t>
+      </w:r>
+    </w:p>
+    <w:p>
+      <w:pPr>
+        <w:pStyle w:val="Ttulo3"/>
+      </w:pPr>
+      <w:r>
+        <w:t>3.2.4. Criterio B.4: Funcional dentro del otro.</w:t>
+      </w:r>
+    </w:p>
+    <w:p>
+      <w:r>
+        <w:rPr>
+          <w:i/>
+        </w:rPr>
+        <w:t xml:space="preserve">Nombre del </w:t>
+      </w:r>
+      <w:r>
+        <w:rPr>
+          <w:i/>
+        </w:rPr>
+        <w:t>criterio</w:t>
+      </w:r>
+      <w:bookmarkStart w:id="1" w:name="_GoBack"/>
+      <w:bookmarkEnd w:id="1"/>
+      <w:r>
+        <w:rPr>
+          <w:i/>
+        </w:rPr>
         <w:t xml:space="preserve">: </w:t>
       </w:r>
-      <w:bookmarkEnd w:id="1"/>
+      <w:r>
+        <w:t>Funcional.</w:t>
+      </w:r>
+    </w:p>
+    <w:p>
+      <w:r>
+        <w:rPr>
+          <w:i/>
+        </w:rPr>
+        <w:t xml:space="preserve">Descripción: </w:t>
+      </w:r>
+      <w:r>
+        <w:t>Saber si una herramienta puede funcionar dentro de la otra.</w:t>
+      </w:r>
+    </w:p>
+    <w:p>
+      <w:r>
+        <w:rPr>
+          <w:i/>
+        </w:rPr>
+        <w:t xml:space="preserve">Tipo de valor: </w:t>
+      </w:r>
+      <w:r>
+        <w:t>Booleano (Sí/No).</w:t>
+      </w:r>
+    </w:p>
+    <w:p/>
+    <w:p>
+      <w:pPr>
+        <w:pStyle w:val="Ttulo2"/>
+      </w:pPr>
+      <w:bookmarkStart w:id="2" w:name="_Toc445388856"/>
+      <w:r>
+        <w:t>3.3</w:t>
+      </w:r>
+      <w:r>
+        <w:t xml:space="preserve"> Categoría C</w:t>
+      </w:r>
+      <w:r>
+        <w:t xml:space="preserve">: </w:t>
+      </w:r>
+      <w:bookmarkEnd w:id="2"/>
       <w:r>
         <w:t>Características</w:t>
       </w:r>
@@ -47,14 +607,20 @@
       <w:pPr>
         <w:pStyle w:val="Ttulo3"/>
       </w:pPr>
-      <w:bookmarkStart w:id="2" w:name="_Toc445388857"/>
-      <w:r>
-        <w:t xml:space="preserve">3.1.1 Criterio </w:t>
-      </w:r>
-      <w:r>
-        <w:t xml:space="preserve">A.1: </w:t>
-      </w:r>
-      <w:bookmarkEnd w:id="2"/>
+      <w:bookmarkStart w:id="3" w:name="_Toc445388857"/>
+      <w:r>
+        <w:t>3.3</w:t>
+      </w:r>
+      <w:r>
+        <w:t xml:space="preserve">.1 Criterio </w:t>
+      </w:r>
+      <w:r>
+        <w:t>C</w:t>
+      </w:r>
+      <w:r>
+        <w:t xml:space="preserve">.1: </w:t>
+      </w:r>
+      <w:bookmarkEnd w:id="3"/>
       <w:r>
         <w:t>Sistema operativo</w:t>
       </w:r>
@@ -152,13 +718,19 @@
         <w:pStyle w:val="Ttulo3"/>
       </w:pPr>
       <w:r>
-        <w:t>3.1.2</w:t>
+        <w:t>3.3</w:t>
+      </w:r>
+      <w:r>
+        <w:t>.2</w:t>
       </w:r>
       <w:r>
         <w:t xml:space="preserve"> Criterio </w:t>
       </w:r>
       <w:r>
-        <w:t>A.2</w:t>
+        <w:t>C</w:t>
+      </w:r>
+      <w:r>
+        <w:t>.2</w:t>
       </w:r>
       <w:r>
         <w:t xml:space="preserve">: </w:t>
@@ -254,13 +826,19 @@
         <w:pStyle w:val="Ttulo3"/>
       </w:pPr>
       <w:r>
-        <w:t>3.1.3</w:t>
+        <w:t>3.3</w:t>
+      </w:r>
+      <w:r>
+        <w:t>.3</w:t>
       </w:r>
       <w:r>
         <w:t xml:space="preserve"> Criterio </w:t>
       </w:r>
       <w:r>
-        <w:t>A.3</w:t>
+        <w:t>C</w:t>
+      </w:r>
+      <w:r>
+        <w:t>.3</w:t>
       </w:r>
       <w:r>
         <w:t>: Cuotas de disco</w:t>
@@ -375,13 +953,19 @@
         <w:pStyle w:val="Ttulo3"/>
       </w:pPr>
       <w:r>
-        <w:t>3.1.4</w:t>
+        <w:t>3.3</w:t>
+      </w:r>
+      <w:r>
+        <w:t>.4</w:t>
       </w:r>
       <w:r>
         <w:t xml:space="preserve"> Criterio </w:t>
       </w:r>
       <w:r>
-        <w:t>A.4</w:t>
+        <w:t>C</w:t>
+      </w:r>
+      <w:r>
+        <w:t>.4</w:t>
       </w:r>
       <w:r>
         <w:t xml:space="preserve">: </w:t>
@@ -437,7 +1021,19 @@
         <w:rPr>
           <w:i/>
         </w:rPr>
-        <w:t xml:space="preserve">que permite especificar el porcentaje de uso de la memoria por parte de los paquetes o </w:t>
+        <w:t>que permite especificar el porc</w:t>
+      </w:r>
+      <w:r>
+        <w:rPr>
+          <w:i/>
+        </w:rPr>
+        <w:t xml:space="preserve">entaje de uso de la memoria por </w:t>
+      </w:r>
+      <w:r>
+        <w:rPr>
+          <w:i/>
+        </w:rPr>
+        <w:t xml:space="preserve">parte de los paquetes o </w:t>
       </w:r>
       <w:r>
         <w:rPr>
@@ -469,6 +1065,7 @@
         <w:rPr>
           <w:i/>
         </w:rPr>
+        <w:lastRenderedPageBreak/>
         <w:t xml:space="preserve">Tipo de valor: </w:t>
       </w:r>
       <w:r>
@@ -494,13 +1091,19 @@
         <w:pStyle w:val="Ttulo3"/>
       </w:pPr>
       <w:r>
-        <w:t>3.1.5</w:t>
+        <w:t>3.3</w:t>
+      </w:r>
+      <w:r>
+        <w:t>.5</w:t>
       </w:r>
       <w:r>
         <w:t xml:space="preserve"> Criterio </w:t>
       </w:r>
       <w:r>
-        <w:t>A.5</w:t>
+        <w:t>C</w:t>
+      </w:r>
+      <w:r>
+        <w:t>.5</w:t>
       </w:r>
       <w:r>
         <w:t xml:space="preserve">: </w:t>
@@ -556,19 +1159,61 @@
         <w:rPr>
           <w:i/>
         </w:rPr>
-        <w:t>que permite especificar el límite de núcleos de la CPU</w:t>
-      </w:r>
-      <w:r>
-        <w:rPr>
-          <w:i/>
-        </w:rPr>
-        <w:t xml:space="preserve"> y el porcentaje </w:t>
-      </w:r>
-      <w:r>
-        <w:rPr>
-          <w:i/>
-        </w:rPr>
-        <w:t xml:space="preserve"> que serán utilizadas por los paquetes</w:t>
+        <w:t xml:space="preserve">que permite especificar </w:t>
+      </w:r>
+      <w:r>
+        <w:rPr>
+          <w:i/>
+        </w:rPr>
+        <w:t>el porcentaje</w:t>
+      </w:r>
+      <w:r>
+        <w:rPr>
+          <w:i/>
+        </w:rPr>
+        <w:t xml:space="preserve"> de</w:t>
+      </w:r>
+      <w:r>
+        <w:rPr>
+          <w:i/>
+        </w:rPr>
+        <w:t xml:space="preserve"> </w:t>
+      </w:r>
+      <w:r>
+        <w:rPr>
+          <w:i/>
+        </w:rPr>
+        <w:t>CPU</w:t>
+      </w:r>
+      <w:r>
+        <w:rPr>
+          <w:i/>
+        </w:rPr>
+        <w:t xml:space="preserve"> </w:t>
+      </w:r>
+      <w:r>
+        <w:rPr>
+          <w:i/>
+        </w:rPr>
+        <w:t xml:space="preserve"> </w:t>
+      </w:r>
+      <w:r>
+        <w:rPr>
+          <w:i/>
+        </w:rPr>
+        <w:t xml:space="preserve">que </w:t>
+      </w:r>
+      <w:r>
+        <w:rPr>
+          <w:i/>
+        </w:rPr>
+        <w:t>será utilizado</w:t>
+      </w:r>
+      <w:r>
+        <w:rPr>
+          <w:i/>
+        </w:rPr>
+        <w:t xml:space="preserve"> por los paquetes</w:t>
       </w:r>
       <w:r>
         <w:rPr>
@@ -630,14 +1275,19 @@
         <w:pStyle w:val="Ttulo3"/>
       </w:pPr>
       <w:r>
-        <w:lastRenderedPageBreak/>
-        <w:t>3.1.6</w:t>
+        <w:t>3.3</w:t>
+      </w:r>
+      <w:r>
+        <w:t>.6</w:t>
       </w:r>
       <w:r>
         <w:t xml:space="preserve"> Criterio </w:t>
       </w:r>
       <w:r>
-        <w:t>A.6</w:t>
+        <w:t>C</w:t>
+      </w:r>
+      <w:r>
+        <w:t>.6</w:t>
       </w:r>
       <w:r>
         <w:t xml:space="preserve">: </w:t>
@@ -749,13 +1399,19 @@
         <w:pStyle w:val="Ttulo3"/>
       </w:pPr>
       <w:r>
-        <w:t>3.1.7</w:t>
+        <w:t>3.3</w:t>
+      </w:r>
+      <w:r>
+        <w:t>.7</w:t>
       </w:r>
       <w:r>
         <w:t xml:space="preserve"> Criterio </w:t>
       </w:r>
       <w:r>
-        <w:t>A.7</w:t>
+        <w:t>C</w:t>
+      </w:r>
+      <w:r>
+        <w:t>.7</w:t>
       </w:r>
       <w:r>
         <w:t xml:space="preserve">: </w:t>
@@ -895,7 +1551,7 @@
       <w:pPr>
         <w:jc w:val="left"/>
       </w:pPr>
-      <w:hyperlink r:id="rId8" w:history="1">
+      <w:hyperlink r:id="rId8" w:anchor="Particionamiento" w:history="1">
         <w:r>
           <w:rPr>
             <w:rStyle w:val="Hipervnculo"/>
@@ -913,7 +1569,19 @@
           <w:rPr>
             <w:rStyle w:val="Hipervnculo"/>
           </w:rPr>
-          <w:t>https://es.wikipedia.org/wiki/Virtualizaci%C3%B3n_a_nivel_de_sistema_operativo</w:t>
+          <w:t>https://es.wikipedia.org/wiki/Vi</w:t>
+        </w:r>
+        <w:r>
+          <w:rPr>
+            <w:rStyle w:val="Hipervnculo"/>
+          </w:rPr>
+          <w:t>r</w:t>
+        </w:r>
+        <w:r>
+          <w:rPr>
+            <w:rStyle w:val="Hipervnculo"/>
+          </w:rPr>
+          <w:t>tualizaci%C3%B3n_a_nivel_de_sistema_operativo</w:t>
         </w:r>
       </w:hyperlink>
     </w:p>
@@ -967,7 +1635,7 @@
       <w:pPr>
         <w:pStyle w:val="Ttulo1"/>
       </w:pPr>
-      <w:bookmarkStart w:id="3" w:name="_Toc445388868"/>
+      <w:bookmarkStart w:id="4" w:name="_Toc445388868"/>
       <w:r>
         <w:lastRenderedPageBreak/>
         <w:t xml:space="preserve">4. </w:t>
@@ -975,7 +1643,7 @@
       <w:r>
         <w:t>Evaluación de los criterios por tecnología</w:t>
       </w:r>
-      <w:bookmarkEnd w:id="3"/>
+      <w:bookmarkEnd w:id="4"/>
     </w:p>
     <w:p>
       <w:pPr>
@@ -985,6 +1653,319 @@
         <w:t>4.1. Evaluación de los criterios para la tecnología Docker.</w:t>
       </w:r>
     </w:p>
+    <w:tbl>
+      <w:tblPr>
+        <w:tblStyle w:val="Tablaconcuadrcula1"/>
+        <w:tblW w:w="8582" w:type="dxa"/>
+        <w:tblInd w:w="-10" w:type="dxa"/>
+        <w:tblBorders>
+          <w:top w:val="single" w:sz="4" w:space="0" w:color="5B9BD5" w:themeColor="accent1"/>
+          <w:left w:val="single" w:sz="4" w:space="0" w:color="5B9BD5" w:themeColor="accent1"/>
+          <w:bottom w:val="single" w:sz="4" w:space="0" w:color="5B9BD5" w:themeColor="accent1"/>
+          <w:right w:val="single" w:sz="4" w:space="0" w:color="5B9BD5" w:themeColor="accent1"/>
+          <w:insideH w:val="single" w:sz="4" w:space="0" w:color="5B9BD5" w:themeColor="accent1"/>
+          <w:insideV w:val="single" w:sz="4" w:space="0" w:color="5B9BD5" w:themeColor="accent1"/>
+        </w:tblBorders>
+        <w:tblLook w:val="04A0" w:firstRow="1" w:lastRow="0" w:firstColumn="1" w:lastColumn="0" w:noHBand="0" w:noVBand="1"/>
+      </w:tblPr>
+      <w:tblGrid>
+        <w:gridCol w:w="4291"/>
+        <w:gridCol w:w="4291"/>
+      </w:tblGrid>
+      <w:tr>
+        <w:trPr>
+          <w:trHeight w:val="386"/>
+        </w:trPr>
+        <w:tc>
+          <w:tcPr>
+            <w:tcW w:w="4291" w:type="dxa"/>
+            <w:tcBorders>
+              <w:top w:val="single" w:sz="12" w:space="0" w:color="5B9BD5" w:themeColor="accent1"/>
+              <w:left w:val="single" w:sz="12" w:space="0" w:color="5B9BD5" w:themeColor="accent1"/>
+              <w:bottom w:val="single" w:sz="12" w:space="0" w:color="5B9BD5" w:themeColor="accent1"/>
+              <w:right w:val="single" w:sz="12" w:space="0" w:color="5B9BD5" w:themeColor="accent1"/>
+            </w:tcBorders>
+            <w:vAlign w:val="center"/>
+          </w:tcPr>
+          <w:p>
+            <w:pPr>
+              <w:jc w:val="center"/>
+              <w:rPr>
+                <w:b/>
+              </w:rPr>
+            </w:pPr>
+            <w:r>
+              <w:rPr>
+                <w:b/>
+              </w:rPr>
+              <w:t>Criterios</w:t>
+            </w:r>
+          </w:p>
+        </w:tc>
+        <w:tc>
+          <w:tcPr>
+            <w:tcW w:w="4291" w:type="dxa"/>
+            <w:tcBorders>
+              <w:top w:val="single" w:sz="12" w:space="0" w:color="5B9BD5" w:themeColor="accent1"/>
+              <w:left w:val="single" w:sz="12" w:space="0" w:color="5B9BD5" w:themeColor="accent1"/>
+              <w:bottom w:val="single" w:sz="12" w:space="0" w:color="5B9BD5" w:themeColor="accent1"/>
+              <w:right w:val="single" w:sz="12" w:space="0" w:color="5B9BD5" w:themeColor="accent1"/>
+            </w:tcBorders>
+            <w:vAlign w:val="center"/>
+          </w:tcPr>
+          <w:p>
+            <w:pPr>
+              <w:jc w:val="center"/>
+              <w:rPr>
+                <w:b/>
+              </w:rPr>
+            </w:pPr>
+            <w:r>
+              <w:rPr>
+                <w:b/>
+              </w:rPr>
+              <w:t>Evaluación</w:t>
+            </w:r>
+          </w:p>
+        </w:tc>
+      </w:tr>
+      <w:tr>
+        <w:trPr>
+          <w:trHeight w:val="363"/>
+        </w:trPr>
+        <w:tc>
+          <w:tcPr>
+            <w:tcW w:w="4291" w:type="dxa"/>
+            <w:tcBorders>
+              <w:top w:val="single" w:sz="12" w:space="0" w:color="5B9BD5" w:themeColor="accent1"/>
+            </w:tcBorders>
+            <w:vAlign w:val="center"/>
+          </w:tcPr>
+          <w:p>
+            <w:r>
+              <w:t>Criterio A.1: Autor</w:t>
+            </w:r>
+          </w:p>
+        </w:tc>
+        <w:tc>
+          <w:tcPr>
+            <w:tcW w:w="4291" w:type="dxa"/>
+            <w:tcBorders>
+              <w:top w:val="single" w:sz="12" w:space="0" w:color="5B9BD5" w:themeColor="accent1"/>
+            </w:tcBorders>
+            <w:vAlign w:val="center"/>
+          </w:tcPr>
+          <w:p>
+            <w:r>
+              <w:t>Solomón Hykes</w:t>
+            </w:r>
+          </w:p>
+        </w:tc>
+      </w:tr>
+      <w:tr>
+        <w:trPr>
+          <w:trHeight w:val="386"/>
+        </w:trPr>
+        <w:tc>
+          <w:tcPr>
+            <w:tcW w:w="4291" w:type="dxa"/>
+            <w:vAlign w:val="center"/>
+          </w:tcPr>
+          <w:p>
+            <w:r>
+              <w:t>Criterio A.2: Fecha</w:t>
+            </w:r>
+          </w:p>
+        </w:tc>
+        <w:tc>
+          <w:tcPr>
+            <w:tcW w:w="4291" w:type="dxa"/>
+            <w:vAlign w:val="center"/>
+          </w:tcPr>
+          <w:p>
+            <w:r>
+              <w:t>Marzo de 2013.</w:t>
+            </w:r>
+          </w:p>
+        </w:tc>
+      </w:tr>
+      <w:tr>
+        <w:trPr>
+          <w:trHeight w:val="1136"/>
+        </w:trPr>
+        <w:tc>
+          <w:tcPr>
+            <w:tcW w:w="4291" w:type="dxa"/>
+            <w:vAlign w:val="center"/>
+          </w:tcPr>
+          <w:p>
+            <w:r>
+              <w:t>Criterio A.3: Redes Sociales</w:t>
+            </w:r>
+          </w:p>
+        </w:tc>
+        <w:tc>
+          <w:tcPr>
+            <w:tcW w:w="4291" w:type="dxa"/>
+            <w:vAlign w:val="center"/>
+          </w:tcPr>
+          <w:p>
+            <w:pPr>
+              <w:rPr>
+                <w:lang w:val="en-US"/>
+              </w:rPr>
+            </w:pPr>
+            <w:r>
+              <w:rPr>
+                <w:lang w:val="en-US"/>
+              </w:rPr>
+              <w:t>Sí (Twitter, Facebook, Youtube, Google+, Github, Linkedin, Reddit, Slideshare).</w:t>
+            </w:r>
+          </w:p>
+        </w:tc>
+      </w:tr>
+      <w:tr>
+        <w:trPr>
+          <w:trHeight w:val="363"/>
+        </w:trPr>
+        <w:tc>
+          <w:tcPr>
+            <w:tcW w:w="4291" w:type="dxa"/>
+            <w:shd w:val="clear" w:color="auto" w:fill="5B9BD5" w:themeFill="accent1"/>
+            <w:vAlign w:val="center"/>
+          </w:tcPr>
+          <w:p>
+            <w:pPr>
+              <w:rPr>
+                <w:lang w:val="en-US"/>
+              </w:rPr>
+            </w:pPr>
+          </w:p>
+        </w:tc>
+        <w:tc>
+          <w:tcPr>
+            <w:tcW w:w="4291" w:type="dxa"/>
+            <w:shd w:val="clear" w:color="auto" w:fill="5B9BD5" w:themeFill="accent1"/>
+            <w:vAlign w:val="center"/>
+          </w:tcPr>
+          <w:p>
+            <w:pPr>
+              <w:rPr>
+                <w:lang w:val="en-US"/>
+              </w:rPr>
+            </w:pPr>
+          </w:p>
+        </w:tc>
+      </w:tr>
+      <w:tr>
+        <w:trPr>
+          <w:trHeight w:val="386"/>
+        </w:trPr>
+        <w:tc>
+          <w:tcPr>
+            <w:tcW w:w="4291" w:type="dxa"/>
+            <w:vAlign w:val="center"/>
+          </w:tcPr>
+          <w:p>
+            <w:r>
+              <w:t>Criterio B.1: Número de kernels</w:t>
+            </w:r>
+          </w:p>
+        </w:tc>
+        <w:tc>
+          <w:tcPr>
+            <w:tcW w:w="4291" w:type="dxa"/>
+            <w:vAlign w:val="center"/>
+          </w:tcPr>
+          <w:p>
+            <w:r>
+              <w:t>Todos.</w:t>
+            </w:r>
+          </w:p>
+        </w:tc>
+      </w:tr>
+      <w:tr>
+        <w:trPr>
+          <w:trHeight w:val="363"/>
+        </w:trPr>
+        <w:tc>
+          <w:tcPr>
+            <w:tcW w:w="4291" w:type="dxa"/>
+            <w:vAlign w:val="center"/>
+          </w:tcPr>
+          <w:p>
+            <w:r>
+              <w:t>Criterio B.2: Capacidad.</w:t>
+            </w:r>
+          </w:p>
+        </w:tc>
+        <w:tc>
+          <w:tcPr>
+            <w:tcW w:w="4291" w:type="dxa"/>
+            <w:vAlign w:val="center"/>
+          </w:tcPr>
+          <w:p>
+            <w:r>
+              <w:t>Una aplicación.</w:t>
+            </w:r>
+          </w:p>
+        </w:tc>
+      </w:tr>
+      <w:tr>
+        <w:trPr>
+          <w:trHeight w:val="386"/>
+        </w:trPr>
+        <w:tc>
+          <w:tcPr>
+            <w:tcW w:w="4291" w:type="dxa"/>
+            <w:vAlign w:val="center"/>
+          </w:tcPr>
+          <w:p>
+            <w:r>
+              <w:t>Criterio B.3: Extensión IP</w:t>
+            </w:r>
+          </w:p>
+        </w:tc>
+        <w:tc>
+          <w:tcPr>
+            <w:tcW w:w="4291" w:type="dxa"/>
+            <w:vAlign w:val="center"/>
+          </w:tcPr>
+          <w:p>
+            <w:r>
+              <w:t>No.</w:t>
+            </w:r>
+          </w:p>
+        </w:tc>
+      </w:tr>
+      <w:tr>
+        <w:trPr>
+          <w:trHeight w:val="363"/>
+        </w:trPr>
+        <w:tc>
+          <w:tcPr>
+            <w:tcW w:w="4291" w:type="dxa"/>
+            <w:vAlign w:val="center"/>
+          </w:tcPr>
+          <w:p>
+            <w:r>
+              <w:t>Criterio B.4: Funcional.</w:t>
+            </w:r>
+          </w:p>
+        </w:tc>
+        <w:tc>
+          <w:tcPr>
+            <w:tcW w:w="4291" w:type="dxa"/>
+            <w:vAlign w:val="center"/>
+          </w:tcPr>
+          <w:p>
+            <w:r>
+              <w:t>Sí.</w:t>
+            </w:r>
+          </w:p>
+        </w:tc>
+      </w:tr>
+    </w:tbl>
     <w:tbl>
       <w:tblPr>
         <w:tblStyle w:val="Tablaconcuadrcula"/>
@@ -1006,11 +1987,280 @@
       </w:tblGrid>
       <w:tr>
         <w:trPr>
+          <w:trHeight w:val="363"/>
+        </w:trPr>
+        <w:tc>
+          <w:tcPr>
+            <w:tcW w:w="4291" w:type="dxa"/>
+            <w:tcBorders>
+              <w:top w:val="single" w:sz="12" w:space="0" w:color="5B9BD5" w:themeColor="accent1"/>
+            </w:tcBorders>
+            <w:vAlign w:val="center"/>
+          </w:tcPr>
+          <w:p>
+            <w:r>
+              <w:t xml:space="preserve">Criterio </w:t>
+            </w:r>
+            <w:r>
+              <w:t>C</w:t>
+            </w:r>
+            <w:r>
+              <w:t>.1: Sistema operativo</w:t>
+            </w:r>
+          </w:p>
+        </w:tc>
+        <w:tc>
+          <w:tcPr>
+            <w:tcW w:w="4291" w:type="dxa"/>
+            <w:tcBorders>
+              <w:top w:val="single" w:sz="12" w:space="0" w:color="5B9BD5" w:themeColor="accent1"/>
+            </w:tcBorders>
+            <w:vAlign w:val="center"/>
+          </w:tcPr>
+          <w:p>
+            <w:r>
+              <w:t>Linux</w:t>
+            </w:r>
+          </w:p>
+        </w:tc>
+      </w:tr>
+      <w:tr>
+        <w:trPr>
           <w:trHeight w:val="386"/>
         </w:trPr>
         <w:tc>
           <w:tcPr>
             <w:tcW w:w="4291" w:type="dxa"/>
+            <w:vAlign w:val="center"/>
+          </w:tcPr>
+          <w:p>
+            <w:r>
+              <w:t xml:space="preserve">Criterio </w:t>
+            </w:r>
+            <w:r>
+              <w:t>C</w:t>
+            </w:r>
+            <w:r>
+              <w:t>.2: Aislamiento de sistema</w:t>
+            </w:r>
+          </w:p>
+        </w:tc>
+        <w:tc>
+          <w:tcPr>
+            <w:tcW w:w="4291" w:type="dxa"/>
+            <w:vAlign w:val="center"/>
+          </w:tcPr>
+          <w:p>
+            <w:r>
+              <w:t>Si</w:t>
+            </w:r>
+          </w:p>
+        </w:tc>
+      </w:tr>
+      <w:tr>
+        <w:trPr>
+          <w:trHeight w:val="342"/>
+        </w:trPr>
+        <w:tc>
+          <w:tcPr>
+            <w:tcW w:w="4291" w:type="dxa"/>
+            <w:vAlign w:val="center"/>
+          </w:tcPr>
+          <w:p>
+            <w:r>
+              <w:t>Criterio C</w:t>
+            </w:r>
+            <w:r>
+              <w:t>.3: Cuotas de disco</w:t>
+            </w:r>
+          </w:p>
+        </w:tc>
+        <w:tc>
+          <w:tcPr>
+            <w:tcW w:w="4291" w:type="dxa"/>
+            <w:vAlign w:val="center"/>
+          </w:tcPr>
+          <w:p>
+            <w:pPr>
+              <w:rPr>
+                <w:lang w:val="en-US"/>
+              </w:rPr>
+            </w:pPr>
+            <w:r>
+              <w:rPr>
+                <w:lang w:val="en-US"/>
+              </w:rPr>
+              <w:t>No</w:t>
+            </w:r>
+          </w:p>
+        </w:tc>
+      </w:tr>
+      <w:tr>
+        <w:trPr>
+          <w:trHeight w:val="386"/>
+        </w:trPr>
+        <w:tc>
+          <w:tcPr>
+            <w:tcW w:w="4291" w:type="dxa"/>
+            <w:vAlign w:val="center"/>
+          </w:tcPr>
+          <w:p>
+            <w:r>
+              <w:t>Criterio C</w:t>
+            </w:r>
+            <w:r>
+              <w:t>.4: Limite de memoria</w:t>
+            </w:r>
+          </w:p>
+        </w:tc>
+        <w:tc>
+          <w:tcPr>
+            <w:tcW w:w="4291" w:type="dxa"/>
+            <w:vAlign w:val="center"/>
+          </w:tcPr>
+          <w:p>
+            <w:r>
+              <w:t>Si</w:t>
+            </w:r>
+          </w:p>
+        </w:tc>
+      </w:tr>
+      <w:tr>
+        <w:trPr>
+          <w:trHeight w:val="363"/>
+        </w:trPr>
+        <w:tc>
+          <w:tcPr>
+            <w:tcW w:w="4291" w:type="dxa"/>
+            <w:vAlign w:val="center"/>
+          </w:tcPr>
+          <w:p>
+            <w:r>
+              <w:t>Criterio C</w:t>
+            </w:r>
+            <w:r>
+              <w:t>.5: Limite de CPU</w:t>
+            </w:r>
+          </w:p>
+        </w:tc>
+        <w:tc>
+          <w:tcPr>
+            <w:tcW w:w="4291" w:type="dxa"/>
+            <w:vAlign w:val="center"/>
+          </w:tcPr>
+          <w:p>
+            <w:r>
+              <w:t>Si</w:t>
+            </w:r>
+          </w:p>
+        </w:tc>
+      </w:tr>
+      <w:tr>
+        <w:trPr>
+          <w:trHeight w:val="386"/>
+        </w:trPr>
+        <w:tc>
+          <w:tcPr>
+            <w:tcW w:w="4291" w:type="dxa"/>
+            <w:vAlign w:val="center"/>
+          </w:tcPr>
+          <w:p>
+            <w:r>
+              <w:t>Criterio C</w:t>
+            </w:r>
+            <w:r>
+              <w:t>.6: Puntos de control</w:t>
+            </w:r>
+          </w:p>
+        </w:tc>
+        <w:tc>
+          <w:tcPr>
+            <w:tcW w:w="4291" w:type="dxa"/>
+            <w:vAlign w:val="center"/>
+          </w:tcPr>
+          <w:p>
+            <w:r>
+              <w:t>No</w:t>
+            </w:r>
+          </w:p>
+        </w:tc>
+      </w:tr>
+      <w:tr>
+        <w:trPr>
+          <w:trHeight w:val="363"/>
+        </w:trPr>
+        <w:tc>
+          <w:tcPr>
+            <w:tcW w:w="4291" w:type="dxa"/>
+            <w:vAlign w:val="center"/>
+          </w:tcPr>
+          <w:p>
+            <w:r>
+              <w:t>Criterio C</w:t>
+            </w:r>
+            <w:r>
+              <w:t xml:space="preserve">.7: Privilegios de administración </w:t>
+            </w:r>
+          </w:p>
+        </w:tc>
+        <w:tc>
+          <w:tcPr>
+            <w:tcW w:w="4291" w:type="dxa"/>
+            <w:vAlign w:val="center"/>
+          </w:tcPr>
+          <w:p>
+            <w:r>
+              <w:t>Si</w:t>
+            </w:r>
+            <w:r>
+              <w:t xml:space="preserve"> </w:t>
+            </w:r>
+            <w:r>
+              <w:rPr>
+                <w:color w:val="000000"/>
+                <w:shd w:val="clear" w:color="auto" w:fill="F8F9FA"/>
+              </w:rPr>
+              <w:t>(desde la versión 1.10)</w:t>
+            </w:r>
+          </w:p>
+        </w:tc>
+      </w:tr>
+    </w:tbl>
+    <w:p/>
+    <w:p>
+      <w:pPr>
+        <w:pStyle w:val="Ttulo2"/>
+      </w:pPr>
+      <w:r>
+        <w:t>4.2 Evaluación de los criterios para la tecnología OpenVZ.</w:t>
+      </w:r>
+    </w:p>
+    <w:tbl>
+      <w:tblPr>
+        <w:tblStyle w:val="Tablaconcuadrcula2"/>
+        <w:tblW w:w="8626" w:type="dxa"/>
+        <w:tblInd w:w="-10" w:type="dxa"/>
+        <w:tblBorders>
+          <w:top w:val="single" w:sz="4" w:space="0" w:color="5B9BD5" w:themeColor="accent1"/>
+          <w:left w:val="single" w:sz="4" w:space="0" w:color="5B9BD5" w:themeColor="accent1"/>
+          <w:bottom w:val="single" w:sz="4" w:space="0" w:color="5B9BD5" w:themeColor="accent1"/>
+          <w:right w:val="single" w:sz="4" w:space="0" w:color="5B9BD5" w:themeColor="accent1"/>
+          <w:insideH w:val="single" w:sz="4" w:space="0" w:color="5B9BD5" w:themeColor="accent1"/>
+          <w:insideV w:val="single" w:sz="4" w:space="0" w:color="5B9BD5" w:themeColor="accent1"/>
+        </w:tblBorders>
+        <w:tblLook w:val="04A0" w:firstRow="1" w:lastRow="0" w:firstColumn="1" w:lastColumn="0" w:noHBand="0" w:noVBand="1"/>
+      </w:tblPr>
+      <w:tblGrid>
+        <w:gridCol w:w="4313"/>
+        <w:gridCol w:w="4313"/>
+      </w:tblGrid>
+      <w:tr>
+        <w:trPr>
+          <w:trHeight w:val="383"/>
+        </w:trPr>
+        <w:tc>
+          <w:tcPr>
+            <w:tcW w:w="4313" w:type="dxa"/>
             <w:tcBorders>
               <w:top w:val="single" w:sz="12" w:space="0" w:color="5B9BD5" w:themeColor="accent1"/>
               <w:left w:val="single" w:sz="12" w:space="0" w:color="5B9BD5" w:themeColor="accent1"/>
@@ -1036,7 +2286,7 @@
         </w:tc>
         <w:tc>
           <w:tcPr>
-            <w:tcW w:w="4291" w:type="dxa"/>
+            <w:tcW w:w="4313" w:type="dxa"/>
             <w:tcBorders>
               <w:top w:val="single" w:sz="12" w:space="0" w:color="5B9BD5" w:themeColor="accent1"/>
               <w:left w:val="single" w:sz="12" w:space="0" w:color="5B9BD5" w:themeColor="accent1"/>
@@ -1063,11 +2313,11 @@
       </w:tr>
       <w:tr>
         <w:trPr>
-          <w:trHeight w:val="363"/>
+          <w:trHeight w:val="360"/>
         </w:trPr>
         <w:tc>
           <w:tcPr>
-            <w:tcW w:w="4291" w:type="dxa"/>
+            <w:tcW w:w="4313" w:type="dxa"/>
             <w:tcBorders>
               <w:top w:val="single" w:sz="12" w:space="0" w:color="5B9BD5" w:themeColor="accent1"/>
             </w:tcBorders>
@@ -1075,16 +2325,13 @@
           </w:tcPr>
           <w:p>
             <w:r>
-              <w:t xml:space="preserve">Criterio A.1: </w:t>
-            </w:r>
-            <w:r>
-              <w:t>Sistema operativo</w:t>
-            </w:r>
-          </w:p>
-        </w:tc>
-        <w:tc>
-          <w:tcPr>
-            <w:tcW w:w="4291" w:type="dxa"/>
+              <w:t>Criterio A.1: Autor</w:t>
+            </w:r>
+          </w:p>
+        </w:tc>
+        <w:tc>
+          <w:tcPr>
+            <w:tcW w:w="4313" w:type="dxa"/>
             <w:tcBorders>
               <w:top w:val="single" w:sz="12" w:space="0" w:color="5B9BD5" w:themeColor="accent1"/>
             </w:tcBorders>
@@ -1092,62 +2339,59 @@
           </w:tcPr>
           <w:p>
             <w:r>
-              <w:t>Linux</w:t>
+              <w:t>Alexander Tormasov</w:t>
             </w:r>
           </w:p>
         </w:tc>
       </w:tr>
       <w:tr>
         <w:trPr>
-          <w:trHeight w:val="386"/>
+          <w:trHeight w:val="383"/>
         </w:trPr>
         <w:tc>
           <w:tcPr>
-            <w:tcW w:w="4291" w:type="dxa"/>
-            <w:vAlign w:val="center"/>
-          </w:tcPr>
-          <w:p>
-            <w:r>
-              <w:t xml:space="preserve">Criterio A.2: </w:t>
-            </w:r>
-            <w:r>
-              <w:t>Aislamiento de sistema</w:t>
-            </w:r>
-          </w:p>
-        </w:tc>
-        <w:tc>
-          <w:tcPr>
-            <w:tcW w:w="4291" w:type="dxa"/>
-            <w:vAlign w:val="center"/>
-          </w:tcPr>
-          <w:p>
-            <w:r>
-              <w:t>Si</w:t>
+            <w:tcW w:w="4313" w:type="dxa"/>
+            <w:vAlign w:val="center"/>
+          </w:tcPr>
+          <w:p>
+            <w:r>
+              <w:t>Criterio A.2: Fecha</w:t>
+            </w:r>
+          </w:p>
+        </w:tc>
+        <w:tc>
+          <w:tcPr>
+            <w:tcW w:w="4313" w:type="dxa"/>
+            <w:vAlign w:val="center"/>
+          </w:tcPr>
+          <w:p>
+            <w:r>
+              <w:t>2005.</w:t>
             </w:r>
           </w:p>
         </w:tc>
       </w:tr>
       <w:tr>
         <w:trPr>
-          <w:trHeight w:val="342"/>
+          <w:trHeight w:val="1511"/>
         </w:trPr>
         <w:tc>
           <w:tcPr>
-            <w:tcW w:w="4291" w:type="dxa"/>
-            <w:vAlign w:val="center"/>
-          </w:tcPr>
-          <w:p>
-            <w:r>
-              <w:t xml:space="preserve">Criterio A.3: </w:t>
-            </w:r>
-            <w:r>
-              <w:t>Cuotas de disco</w:t>
-            </w:r>
-          </w:p>
-        </w:tc>
-        <w:tc>
-          <w:tcPr>
-            <w:tcW w:w="4291" w:type="dxa"/>
+            <w:tcW w:w="4313" w:type="dxa"/>
+            <w:vAlign w:val="center"/>
+          </w:tcPr>
+          <w:p>
+            <w:pPr>
+              <w:spacing w:before="100" w:beforeAutospacing="1"/>
+            </w:pPr>
+            <w:r>
+              <w:t>Criterio A.3: Redes Sociales</w:t>
+            </w:r>
+          </w:p>
+        </w:tc>
+        <w:tc>
+          <w:tcPr>
+            <w:tcW w:w="4313" w:type="dxa"/>
             <w:vAlign w:val="center"/>
           </w:tcPr>
           <w:p>
@@ -1160,155 +2404,153 @@
               <w:rPr>
                 <w:lang w:val="en-US"/>
               </w:rPr>
-              <w:t>No</w:t>
-            </w:r>
-            <w:bookmarkStart w:id="4" w:name="_GoBack"/>
-            <w:bookmarkEnd w:id="4"/>
+              <w:t>Sí (Twitter, Google+, Facebook, Youtube, Slideshare, Linkedin, Github, OpenHUB, Garmin Connect, Reddit, Instagram).</w:t>
+            </w:r>
           </w:p>
         </w:tc>
       </w:tr>
       <w:tr>
         <w:trPr>
-          <w:trHeight w:val="386"/>
+          <w:trHeight w:val="360"/>
         </w:trPr>
         <w:tc>
           <w:tcPr>
-            <w:tcW w:w="4291" w:type="dxa"/>
-            <w:vAlign w:val="center"/>
-          </w:tcPr>
-          <w:p>
-            <w:r>
-              <w:t>Criterio A.4</w:t>
-            </w:r>
-            <w:r>
-              <w:t xml:space="preserve">: </w:t>
-            </w:r>
-            <w:r>
-              <w:t>Limite de memoria</w:t>
-            </w:r>
-          </w:p>
-        </w:tc>
-        <w:tc>
-          <w:tcPr>
-            <w:tcW w:w="4291" w:type="dxa"/>
-            <w:vAlign w:val="center"/>
-          </w:tcPr>
-          <w:p>
-            <w:r>
-              <w:t>Si</w:t>
-            </w:r>
+            <w:tcW w:w="4313" w:type="dxa"/>
+            <w:shd w:val="clear" w:color="auto" w:fill="5B9BD5" w:themeFill="accent1"/>
+            <w:vAlign w:val="center"/>
+          </w:tcPr>
+          <w:p>
+            <w:pPr>
+              <w:rPr>
+                <w:lang w:val="en-US"/>
+              </w:rPr>
+            </w:pPr>
+          </w:p>
+        </w:tc>
+        <w:tc>
+          <w:tcPr>
+            <w:tcW w:w="4313" w:type="dxa"/>
+            <w:shd w:val="clear" w:color="auto" w:fill="5B9BD5" w:themeFill="accent1"/>
+            <w:vAlign w:val="center"/>
+          </w:tcPr>
+          <w:p>
+            <w:pPr>
+              <w:rPr>
+                <w:lang w:val="en-US"/>
+              </w:rPr>
+            </w:pPr>
           </w:p>
         </w:tc>
       </w:tr>
       <w:tr>
         <w:trPr>
-          <w:trHeight w:val="363"/>
+          <w:trHeight w:val="383"/>
         </w:trPr>
         <w:tc>
           <w:tcPr>
-            <w:tcW w:w="4291" w:type="dxa"/>
-            <w:vAlign w:val="center"/>
-          </w:tcPr>
-          <w:p>
-            <w:r>
-              <w:t>Criterio A.5</w:t>
-            </w:r>
-            <w:r>
-              <w:t xml:space="preserve">: </w:t>
-            </w:r>
-            <w:r>
-              <w:t>Limite de CPU</w:t>
-            </w:r>
-          </w:p>
-        </w:tc>
-        <w:tc>
-          <w:tcPr>
-            <w:tcW w:w="4291" w:type="dxa"/>
-            <w:vAlign w:val="center"/>
-          </w:tcPr>
-          <w:p>
-            <w:r>
-              <w:t>Si</w:t>
+            <w:tcW w:w="4313" w:type="dxa"/>
+            <w:vAlign w:val="center"/>
+          </w:tcPr>
+          <w:p>
+            <w:r>
+              <w:t>Criterio B.1: Número de kernels</w:t>
+            </w:r>
+          </w:p>
+        </w:tc>
+        <w:tc>
+          <w:tcPr>
+            <w:tcW w:w="4313" w:type="dxa"/>
+            <w:vAlign w:val="center"/>
+          </w:tcPr>
+          <w:p>
+            <w:r>
+              <w:t>1.</w:t>
             </w:r>
           </w:p>
         </w:tc>
       </w:tr>
       <w:tr>
         <w:trPr>
-          <w:trHeight w:val="386"/>
+          <w:trHeight w:val="360"/>
         </w:trPr>
         <w:tc>
           <w:tcPr>
-            <w:tcW w:w="4291" w:type="dxa"/>
-            <w:vAlign w:val="center"/>
-          </w:tcPr>
-          <w:p>
-            <w:r>
-              <w:t>Criterio A.6</w:t>
-            </w:r>
-            <w:r>
-              <w:t xml:space="preserve">: </w:t>
-            </w:r>
-            <w:r>
-              <w:t>Puntos de control</w:t>
-            </w:r>
-          </w:p>
-        </w:tc>
-        <w:tc>
-          <w:tcPr>
-            <w:tcW w:w="4291" w:type="dxa"/>
-            <w:vAlign w:val="center"/>
-          </w:tcPr>
-          <w:p>
-            <w:r>
-              <w:t>No</w:t>
+            <w:tcW w:w="4313" w:type="dxa"/>
+            <w:vAlign w:val="center"/>
+          </w:tcPr>
+          <w:p>
+            <w:r>
+              <w:t>Criterio B.2: Capacidad.</w:t>
+            </w:r>
+          </w:p>
+        </w:tc>
+        <w:tc>
+          <w:tcPr>
+            <w:tcW w:w="4313" w:type="dxa"/>
+            <w:vAlign w:val="center"/>
+          </w:tcPr>
+          <w:p>
+            <w:r>
+              <w:t>Sistema Operativo entero.</w:t>
             </w:r>
           </w:p>
         </w:tc>
       </w:tr>
       <w:tr>
         <w:trPr>
-          <w:trHeight w:val="363"/>
+          <w:trHeight w:val="383"/>
         </w:trPr>
         <w:tc>
           <w:tcPr>
-            <w:tcW w:w="4291" w:type="dxa"/>
-            <w:vAlign w:val="center"/>
-          </w:tcPr>
-          <w:p>
-            <w:r>
-              <w:t>Criterio A.7</w:t>
-            </w:r>
-            <w:r>
-              <w:t xml:space="preserve">: </w:t>
-            </w:r>
-            <w:r>
-              <w:t xml:space="preserve">Privilegios de administración </w:t>
-            </w:r>
-          </w:p>
-        </w:tc>
-        <w:tc>
-          <w:tcPr>
-            <w:tcW w:w="4291" w:type="dxa"/>
-            <w:vAlign w:val="center"/>
-          </w:tcPr>
-          <w:p>
-            <w:r>
-              <w:t>Si</w:t>
+            <w:tcW w:w="4313" w:type="dxa"/>
+            <w:vAlign w:val="center"/>
+          </w:tcPr>
+          <w:p>
+            <w:r>
+              <w:t>Criterio B.3: Extensión IP</w:t>
+            </w:r>
+          </w:p>
+        </w:tc>
+        <w:tc>
+          <w:tcPr>
+            <w:tcW w:w="4313" w:type="dxa"/>
+            <w:vAlign w:val="center"/>
+          </w:tcPr>
+          <w:p>
+            <w:r>
+              <w:t>Sí.</w:t>
+            </w:r>
+          </w:p>
+        </w:tc>
+      </w:tr>
+      <w:tr>
+        <w:trPr>
+          <w:trHeight w:val="471"/>
+        </w:trPr>
+        <w:tc>
+          <w:tcPr>
+            <w:tcW w:w="4313" w:type="dxa"/>
+            <w:vAlign w:val="center"/>
+          </w:tcPr>
+          <w:p>
+            <w:r>
+              <w:t>Criterio B.4: Funcional.</w:t>
+            </w:r>
+          </w:p>
+        </w:tc>
+        <w:tc>
+          <w:tcPr>
+            <w:tcW w:w="4313" w:type="dxa"/>
+            <w:vAlign w:val="center"/>
+          </w:tcPr>
+          <w:p>
+            <w:r>
+              <w:t>No.</w:t>
             </w:r>
           </w:p>
         </w:tc>
       </w:tr>
     </w:tbl>
-    <w:p/>
-    <w:p>
-      <w:pPr>
-        <w:pStyle w:val="Ttulo2"/>
-      </w:pPr>
-      <w:r>
-        <w:t>4.2 Evaluación de los criterios para la tecnología OpenVZ.</w:t>
-      </w:r>
-    </w:p>
     <w:tbl>
       <w:tblPr>
         <w:tblStyle w:val="Tablaconcuadrcula"/>
@@ -1330,31 +2572,23 @@
       </w:tblGrid>
       <w:tr>
         <w:trPr>
-          <w:trHeight w:val="383"/>
+          <w:trHeight w:val="360"/>
         </w:trPr>
         <w:tc>
           <w:tcPr>
             <w:tcW w:w="4313" w:type="dxa"/>
             <w:tcBorders>
               <w:top w:val="single" w:sz="12" w:space="0" w:color="5B9BD5" w:themeColor="accent1"/>
-              <w:left w:val="single" w:sz="12" w:space="0" w:color="5B9BD5" w:themeColor="accent1"/>
-              <w:bottom w:val="single" w:sz="12" w:space="0" w:color="5B9BD5" w:themeColor="accent1"/>
-              <w:right w:val="single" w:sz="12" w:space="0" w:color="5B9BD5" w:themeColor="accent1"/>
             </w:tcBorders>
             <w:vAlign w:val="center"/>
           </w:tcPr>
           <w:p>
-            <w:pPr>
-              <w:jc w:val="center"/>
-              <w:rPr>
-                <w:b/>
-              </w:rPr>
-            </w:pPr>
-            <w:r>
-              <w:rPr>
-                <w:b/>
-              </w:rPr>
-              <w:t>Criterios</w:t>
+            <w:r>
+              <w:lastRenderedPageBreak/>
+              <w:t>Criterio C</w:t>
+            </w:r>
+            <w:r>
+              <w:t>.1: Sistema operativo</w:t>
             </w:r>
           </w:p>
         </w:tc>
@@ -1363,24 +2597,105 @@
             <w:tcW w:w="4313" w:type="dxa"/>
             <w:tcBorders>
               <w:top w:val="single" w:sz="12" w:space="0" w:color="5B9BD5" w:themeColor="accent1"/>
-              <w:left w:val="single" w:sz="12" w:space="0" w:color="5B9BD5" w:themeColor="accent1"/>
-              <w:bottom w:val="single" w:sz="12" w:space="0" w:color="5B9BD5" w:themeColor="accent1"/>
-              <w:right w:val="single" w:sz="12" w:space="0" w:color="5B9BD5" w:themeColor="accent1"/>
             </w:tcBorders>
             <w:vAlign w:val="center"/>
           </w:tcPr>
           <w:p>
+            <w:r>
+              <w:t>Linux</w:t>
+            </w:r>
+          </w:p>
+        </w:tc>
+      </w:tr>
+      <w:tr>
+        <w:trPr>
+          <w:trHeight w:val="383"/>
+        </w:trPr>
+        <w:tc>
+          <w:tcPr>
+            <w:tcW w:w="4313" w:type="dxa"/>
+            <w:vAlign w:val="center"/>
+          </w:tcPr>
+          <w:p>
+            <w:r>
+              <w:t>Criterio C</w:t>
+            </w:r>
+            <w:r>
+              <w:t>.2: Aislamiento de sistema</w:t>
+            </w:r>
+          </w:p>
+        </w:tc>
+        <w:tc>
+          <w:tcPr>
+            <w:tcW w:w="4313" w:type="dxa"/>
+            <w:vAlign w:val="center"/>
+          </w:tcPr>
+          <w:p>
+            <w:r>
+              <w:t>Si</w:t>
+            </w:r>
+          </w:p>
+        </w:tc>
+      </w:tr>
+      <w:tr>
+        <w:trPr>
+          <w:trHeight w:val="400"/>
+        </w:trPr>
+        <w:tc>
+          <w:tcPr>
+            <w:tcW w:w="4313" w:type="dxa"/>
+            <w:vAlign w:val="center"/>
+          </w:tcPr>
+          <w:p>
             <w:pPr>
-              <w:jc w:val="center"/>
-              <w:rPr>
-                <w:b/>
-              </w:rPr>
+              <w:spacing w:before="100" w:beforeAutospacing="1"/>
             </w:pPr>
             <w:r>
-              <w:rPr>
-                <w:b/>
-              </w:rPr>
-              <w:t>Evaluación</w:t>
+              <w:t>Criterio C</w:t>
+            </w:r>
+            <w:r>
+              <w:t>.3: Cuotas de disco</w:t>
+            </w:r>
+          </w:p>
+        </w:tc>
+        <w:tc>
+          <w:tcPr>
+            <w:tcW w:w="4313" w:type="dxa"/>
+            <w:vAlign w:val="center"/>
+          </w:tcPr>
+          <w:p>
+            <w:r>
+              <w:t>Si</w:t>
+            </w:r>
+          </w:p>
+        </w:tc>
+      </w:tr>
+      <w:tr>
+        <w:trPr>
+          <w:trHeight w:val="383"/>
+        </w:trPr>
+        <w:tc>
+          <w:tcPr>
+            <w:tcW w:w="4313" w:type="dxa"/>
+            <w:vAlign w:val="center"/>
+          </w:tcPr>
+          <w:p>
+            <w:r>
+              <w:t>Criterio C</w:t>
+            </w:r>
+            <w:r>
+              <w:t>.4: Limite de memoria</w:t>
+            </w:r>
+          </w:p>
+        </w:tc>
+        <w:tc>
+          <w:tcPr>
+            <w:tcW w:w="4313" w:type="dxa"/>
+            <w:vAlign w:val="center"/>
+          </w:tcPr>
+          <w:p>
+            <w:r>
+              <w:t>Si</w:t>
             </w:r>
           </w:p>
         </w:tc>
@@ -1392,28 +2707,25 @@
         <w:tc>
           <w:tcPr>
             <w:tcW w:w="4313" w:type="dxa"/>
-            <w:tcBorders>
-              <w:top w:val="single" w:sz="12" w:space="0" w:color="5B9BD5" w:themeColor="accent1"/>
-            </w:tcBorders>
-            <w:vAlign w:val="center"/>
-          </w:tcPr>
-          <w:p>
-            <w:r>
-              <w:t>Criterio A.1: Sistema operativo</w:t>
+            <w:vAlign w:val="center"/>
+          </w:tcPr>
+          <w:p>
+            <w:r>
+              <w:t>Criterio C</w:t>
+            </w:r>
+            <w:r>
+              <w:t>.5: Limite de CPU</w:t>
             </w:r>
           </w:p>
         </w:tc>
         <w:tc>
           <w:tcPr>
             <w:tcW w:w="4313" w:type="dxa"/>
-            <w:tcBorders>
-              <w:top w:val="single" w:sz="12" w:space="0" w:color="5B9BD5" w:themeColor="accent1"/>
-            </w:tcBorders>
-            <w:vAlign w:val="center"/>
-          </w:tcPr>
-          <w:p>
-            <w:r>
-              <w:t>Linux</w:t>
+            <w:vAlign w:val="center"/>
+          </w:tcPr>
+          <w:p>
+            <w:r>
+              <w:t>Si</w:t>
             </w:r>
           </w:p>
         </w:tc>
@@ -1429,118 +2741,10 @@
           </w:tcPr>
           <w:p>
             <w:r>
-              <w:t>Criterio A.2: Aislamiento de sistema</w:t>
-            </w:r>
-          </w:p>
-        </w:tc>
-        <w:tc>
-          <w:tcPr>
-            <w:tcW w:w="4313" w:type="dxa"/>
-            <w:vAlign w:val="center"/>
-          </w:tcPr>
-          <w:p>
-            <w:r>
-              <w:t>Si</w:t>
-            </w:r>
-          </w:p>
-        </w:tc>
-      </w:tr>
-      <w:tr>
-        <w:trPr>
-          <w:trHeight w:val="400"/>
-        </w:trPr>
-        <w:tc>
-          <w:tcPr>
-            <w:tcW w:w="4313" w:type="dxa"/>
-            <w:vAlign w:val="center"/>
-          </w:tcPr>
-          <w:p>
-            <w:pPr>
-              <w:spacing w:before="100" w:beforeAutospacing="1"/>
-            </w:pPr>
-            <w:r>
-              <w:t>Criterio A.3: Cuotas de disco</w:t>
-            </w:r>
-          </w:p>
-        </w:tc>
-        <w:tc>
-          <w:tcPr>
-            <w:tcW w:w="4313" w:type="dxa"/>
-            <w:vAlign w:val="center"/>
-          </w:tcPr>
-          <w:p>
-            <w:r>
-              <w:t>Si</w:t>
-            </w:r>
-          </w:p>
-        </w:tc>
-      </w:tr>
-      <w:tr>
-        <w:trPr>
-          <w:trHeight w:val="383"/>
-        </w:trPr>
-        <w:tc>
-          <w:tcPr>
-            <w:tcW w:w="4313" w:type="dxa"/>
-            <w:vAlign w:val="center"/>
-          </w:tcPr>
-          <w:p>
-            <w:r>
-              <w:t>Criterio A.4: Limite de memoria</w:t>
-            </w:r>
-          </w:p>
-        </w:tc>
-        <w:tc>
-          <w:tcPr>
-            <w:tcW w:w="4313" w:type="dxa"/>
-            <w:vAlign w:val="center"/>
-          </w:tcPr>
-          <w:p>
-            <w:r>
-              <w:t>Si</w:t>
-            </w:r>
-          </w:p>
-        </w:tc>
-      </w:tr>
-      <w:tr>
-        <w:trPr>
-          <w:trHeight w:val="360"/>
-        </w:trPr>
-        <w:tc>
-          <w:tcPr>
-            <w:tcW w:w="4313" w:type="dxa"/>
-            <w:vAlign w:val="center"/>
-          </w:tcPr>
-          <w:p>
-            <w:r>
-              <w:t>Criterio A.5: Limite de CPU</w:t>
-            </w:r>
-          </w:p>
-        </w:tc>
-        <w:tc>
-          <w:tcPr>
-            <w:tcW w:w="4313" w:type="dxa"/>
-            <w:vAlign w:val="center"/>
-          </w:tcPr>
-          <w:p>
-            <w:r>
-              <w:t>Si</w:t>
-            </w:r>
-          </w:p>
-        </w:tc>
-      </w:tr>
-      <w:tr>
-        <w:trPr>
-          <w:trHeight w:val="383"/>
-        </w:trPr>
-        <w:tc>
-          <w:tcPr>
-            <w:tcW w:w="4313" w:type="dxa"/>
-            <w:vAlign w:val="center"/>
-          </w:tcPr>
-          <w:p>
-            <w:r>
-              <w:t>Criterio A.6: Puntos de control</w:t>
+              <w:t>Criterio C</w:t>
+            </w:r>
+            <w:r>
+              <w:t>.6: Puntos de control</w:t>
             </w:r>
           </w:p>
         </w:tc>
@@ -1567,7 +2771,10 @@
           </w:tcPr>
           <w:p>
             <w:r>
-              <w:t>Criterio A.7: Privilegios de administración</w:t>
+              <w:t>Criterio C</w:t>
+            </w:r>
+            <w:r>
+              <w:t>.7: Privilegios de administración</w:t>
             </w:r>
           </w:p>
         </w:tc>
@@ -1606,7 +2813,7 @@
     </w:p>
     <w:tbl>
       <w:tblPr>
-        <w:tblStyle w:val="Tablaconcuadrcula"/>
+        <w:tblStyle w:val="Tablaconcuadrcula3"/>
         <w:tblW w:w="14285" w:type="dxa"/>
         <w:tblInd w:w="-10" w:type="dxa"/>
         <w:tblBorders>
@@ -1761,7 +2968,7 @@
               <w:rPr>
                 <w:b/>
               </w:rPr>
-              <w:t>Características</w:t>
+              <w:t>Generales</w:t>
             </w:r>
           </w:p>
         </w:tc>
@@ -1780,10 +2987,7 @@
           </w:tcPr>
           <w:p>
             <w:r>
-              <w:t xml:space="preserve">A.1: </w:t>
-            </w:r>
-            <w:r>
-              <w:t>Sistema operativo</w:t>
+              <w:t>A.1: Autor</w:t>
             </w:r>
           </w:p>
         </w:tc>
@@ -1800,7 +3004,10 @@
               <w:jc w:val="center"/>
             </w:pPr>
             <w:r>
-              <w:t>Linux</w:t>
+              <w:t>So</w:t>
+            </w:r>
+            <w:r>
+              <w:t>lomón Hykes</w:t>
             </w:r>
           </w:p>
         </w:tc>
@@ -1817,7 +3024,7 @@
               <w:jc w:val="center"/>
             </w:pPr>
             <w:r>
-              <w:t>Linux</w:t>
+              <w:t>Alexander Tormasov</w:t>
             </w:r>
           </w:p>
         </w:tc>
@@ -1829,11 +3036,7 @@
             </w:tcBorders>
             <w:vAlign w:val="center"/>
           </w:tcPr>
-          <w:p>
-            <w:r>
-              <w:t>Las dos aplicaciones permiten trabajar únicamente en Linux</w:t>
-            </w:r>
-          </w:p>
+          <w:p/>
         </w:tc>
       </w:tr>
       <w:tr>
@@ -1847,10 +3050,7 @@
           </w:tcPr>
           <w:p>
             <w:r>
-              <w:t xml:space="preserve">A.2: </w:t>
-            </w:r>
-            <w:r>
-              <w:t>Aislamiento de sistema</w:t>
+              <w:t>A.2: Fecha</w:t>
             </w:r>
           </w:p>
         </w:tc>
@@ -1864,7 +3064,7 @@
               <w:jc w:val="center"/>
             </w:pPr>
             <w:r>
-              <w:t>Si</w:t>
+              <w:t>Marzo de 2013</w:t>
             </w:r>
           </w:p>
         </w:tc>
@@ -1878,7 +3078,7 @@
               <w:jc w:val="center"/>
             </w:pPr>
             <w:r>
-              <w:t>Si</w:t>
+              <w:t>2005</w:t>
             </w:r>
           </w:p>
         </w:tc>
@@ -1889,10 +3089,7 @@
           </w:tcPr>
           <w:p>
             <w:r>
-              <w:t xml:space="preserve">Las dos aplicaciones </w:t>
-            </w:r>
-            <w:r>
-              <w:t>permiten tener un aislamiento de sistema</w:t>
+              <w:t>OpenVZ es más antiguo y lleva más tiempo en desarrollo, pero Docker es más popular.</w:t>
             </w:r>
           </w:p>
         </w:tc>
@@ -1911,10 +3108,7 @@
           </w:tcPr>
           <w:p>
             <w:r>
-              <w:t xml:space="preserve">A.3: </w:t>
-            </w:r>
-            <w:r>
-              <w:t>Cuota de disco</w:t>
+              <w:t>A.3: Redes Sociales</w:t>
             </w:r>
           </w:p>
         </w:tc>
@@ -1934,18 +3128,12 @@
               </w:rPr>
             </w:pPr>
             <w:r>
-              <w:t>No</w:t>
-            </w:r>
-          </w:p>
-        </w:tc>
-        <w:tc>
-          <w:tcPr>
-            <w:tcW w:w="3570" w:type="dxa"/>
-            <w:tcBorders>
-              <w:bottom w:val="single" w:sz="12" w:space="0" w:color="5B9BD5" w:themeColor="accent1"/>
-            </w:tcBorders>
-            <w:vAlign w:val="center"/>
-          </w:tcPr>
+              <w:rPr>
+                <w:lang w:val="en-US"/>
+              </w:rPr>
+              <w:t xml:space="preserve">Sí </w:t>
+            </w:r>
+          </w:p>
           <w:p>
             <w:pPr>
               <w:jc w:val="center"/>
@@ -1954,7 +3142,47 @@
               </w:rPr>
             </w:pPr>
             <w:r>
-              <w:t>Si</w:t>
+              <w:rPr>
+                <w:lang w:val="en-US"/>
+              </w:rPr>
+              <w:t>Twitter, Facebook, Youtube, Google+, Github, Linkedin, Reddit, Slideshare</w:t>
+            </w:r>
+          </w:p>
+        </w:tc>
+        <w:tc>
+          <w:tcPr>
+            <w:tcW w:w="3570" w:type="dxa"/>
+            <w:tcBorders>
+              <w:bottom w:val="single" w:sz="12" w:space="0" w:color="5B9BD5" w:themeColor="accent1"/>
+            </w:tcBorders>
+            <w:vAlign w:val="center"/>
+          </w:tcPr>
+          <w:p>
+            <w:pPr>
+              <w:jc w:val="center"/>
+              <w:rPr>
+                <w:lang w:val="en-US"/>
+              </w:rPr>
+            </w:pPr>
+            <w:r>
+              <w:rPr>
+                <w:lang w:val="en-US"/>
+              </w:rPr>
+              <w:t>Sí</w:t>
+            </w:r>
+          </w:p>
+          <w:p>
+            <w:pPr>
+              <w:jc w:val="center"/>
+              <w:rPr>
+                <w:lang w:val="en-US"/>
+              </w:rPr>
+            </w:pPr>
+            <w:r>
+              <w:rPr>
+                <w:lang w:val="en-US"/>
+              </w:rPr>
+              <w:t>Twitter, Google+, Facebook, Youtube, Slideshare, Linkedin, Github, OpenHUB, Garmin Connect, Reddit, Instagram</w:t>
             </w:r>
           </w:p>
         </w:tc>
@@ -1968,7 +3196,39 @@
           </w:tcPr>
           <w:p>
             <w:r>
-              <w:t xml:space="preserve">Docker no permite establecer una cuota de disco </w:t>
+              <w:t>Ambas herramientas tienen las Redes Sociales básicas e importantes.</w:t>
+            </w:r>
+          </w:p>
+        </w:tc>
+      </w:tr>
+      <w:tr>
+        <w:trPr>
+          <w:trHeight w:val="481"/>
+        </w:trPr>
+        <w:tc>
+          <w:tcPr>
+            <w:tcW w:w="14285" w:type="dxa"/>
+            <w:gridSpan w:val="4"/>
+            <w:tcBorders>
+              <w:top w:val="single" w:sz="12" w:space="0" w:color="5B9BD5" w:themeColor="accent1"/>
+              <w:left w:val="single" w:sz="12" w:space="0" w:color="5B9BD5" w:themeColor="accent1"/>
+              <w:bottom w:val="single" w:sz="12" w:space="0" w:color="5B9BD5" w:themeColor="accent1"/>
+              <w:right w:val="single" w:sz="12" w:space="0" w:color="5B9BD5" w:themeColor="accent1"/>
+            </w:tcBorders>
+            <w:vAlign w:val="center"/>
+          </w:tcPr>
+          <w:p>
+            <w:pPr>
+              <w:jc w:val="center"/>
+              <w:rPr>
+                <w:b/>
+              </w:rPr>
+            </w:pPr>
+            <w:r>
+              <w:rPr>
+                <w:b/>
+              </w:rPr>
+              <w:t>Rendimiento</w:t>
             </w:r>
           </w:p>
         </w:tc>
@@ -1987,13 +3247,7 @@
           </w:tcPr>
           <w:p>
             <w:r>
-              <w:t>A.4</w:t>
-            </w:r>
-            <w:r>
-              <w:t xml:space="preserve">: </w:t>
-            </w:r>
-            <w:r>
-              <w:t>Limite de memoria</w:t>
+              <w:t>B.1: Número de kernels</w:t>
             </w:r>
           </w:p>
         </w:tc>
@@ -2010,7 +3264,7 @@
               <w:jc w:val="center"/>
             </w:pPr>
             <w:r>
-              <w:t>Si</w:t>
+              <w:t>Todos</w:t>
             </w:r>
           </w:p>
         </w:tc>
@@ -2027,7 +3281,7 @@
               <w:jc w:val="center"/>
             </w:pPr>
             <w:r>
-              <w:t>Si</w:t>
+              <w:t>1</w:t>
             </w:r>
           </w:p>
         </w:tc>
@@ -2041,7 +3295,7 @@
           </w:tcPr>
           <w:p>
             <w:r>
-              <w:t>Las dos aplicaciones permiten establecer el uso de memoria que hacen los paquetes</w:t>
+              <w:t>Docker puede funcionar en todos los kernels importantes mientras que OpenVZ es un kernel propio.</w:t>
             </w:r>
           </w:p>
         </w:tc>
@@ -2057,13 +3311,7 @@
           </w:tcPr>
           <w:p>
             <w:r>
-              <w:t>A.5</w:t>
-            </w:r>
-            <w:r>
-              <w:t xml:space="preserve">: </w:t>
-            </w:r>
-            <w:r>
-              <w:t>Limite de CPU</w:t>
+              <w:t>B.2: Capacidad</w:t>
             </w:r>
           </w:p>
         </w:tc>
@@ -2077,7 +3325,7 @@
               <w:jc w:val="center"/>
             </w:pPr>
             <w:r>
-              <w:t>Si</w:t>
+              <w:t>Una aplicación</w:t>
             </w:r>
           </w:p>
         </w:tc>
@@ -2091,7 +3339,7 @@
               <w:jc w:val="center"/>
             </w:pPr>
             <w:r>
-              <w:t>Si</w:t>
+              <w:t>Un Sistema Operativo</w:t>
             </w:r>
           </w:p>
         </w:tc>
@@ -2102,7 +3350,7 @@
           </w:tcPr>
           <w:p>
             <w:r>
-              <w:t>Las dos aplicaciones permiten establecer el uso de la CPU que hacen los paquetes</w:t>
+              <w:t>Docker es un contenedor de una aplicación mientras que OpenVZ puede contener un Sistema Operativo entero.</w:t>
             </w:r>
           </w:p>
         </w:tc>
@@ -2118,13 +3366,7 @@
           </w:tcPr>
           <w:p>
             <w:r>
-              <w:t>A.6</w:t>
-            </w:r>
-            <w:r>
-              <w:t xml:space="preserve">: </w:t>
-            </w:r>
-            <w:r>
-              <w:t>Puntos de control</w:t>
+              <w:t>B.3: Extensión IP</w:t>
             </w:r>
           </w:p>
         </w:tc>
@@ -2152,7 +3394,7 @@
               <w:jc w:val="center"/>
             </w:pPr>
             <w:r>
-              <w:t>Si</w:t>
+              <w:t>Sí</w:t>
             </w:r>
           </w:p>
         </w:tc>
@@ -2163,7 +3405,7 @@
           </w:tcPr>
           <w:p>
             <w:r>
-              <w:t>Docker no permite hacer backups de los paquetes</w:t>
+              <w:t>Dado que OpenVZ es un contenedor de VPS, necesita una extensión de la IP.</w:t>
             </w:r>
           </w:p>
         </w:tc>
@@ -2179,13 +3421,7 @@
           </w:tcPr>
           <w:p>
             <w:r>
-              <w:t>A.7</w:t>
-            </w:r>
-            <w:r>
-              <w:t xml:space="preserve">: </w:t>
-            </w:r>
-            <w:r>
-              <w:t>Privilegios de administración</w:t>
+              <w:t>B.4: Funcional</w:t>
             </w:r>
           </w:p>
         </w:tc>
@@ -2199,7 +3435,7 @@
               <w:jc w:val="center"/>
             </w:pPr>
             <w:r>
-              <w:t>Si</w:t>
+              <w:t>Sí</w:t>
             </w:r>
           </w:p>
         </w:tc>
@@ -2213,18 +3449,540 @@
               <w:jc w:val="center"/>
             </w:pPr>
             <w:r>
+              <w:t>No</w:t>
+            </w:r>
+          </w:p>
+        </w:tc>
+        <w:tc>
+          <w:tcPr>
+            <w:tcW w:w="3575" w:type="dxa"/>
+            <w:vAlign w:val="center"/>
+          </w:tcPr>
+          <w:p>
+            <w:r>
+              <w:t xml:space="preserve">A partir del kernel </w:t>
+            </w:r>
+            <w:r>
+              <w:t>042stab105.4</w:t>
+            </w:r>
+            <w:r>
+              <w:t xml:space="preserve"> de OpenVZ se puede introducir la herramienta Docker.</w:t>
+            </w:r>
+          </w:p>
+        </w:tc>
+      </w:tr>
+    </w:tbl>
+    <w:tbl>
+      <w:tblPr>
+        <w:tblStyle w:val="Tablaconcuadrcula"/>
+        <w:tblW w:w="14285" w:type="dxa"/>
+        <w:tblInd w:w="-20" w:type="dxa"/>
+        <w:tblBorders>
+          <w:top w:val="single" w:sz="4" w:space="0" w:color="5B9BD5" w:themeColor="accent1"/>
+          <w:left w:val="single" w:sz="4" w:space="0" w:color="5B9BD5" w:themeColor="accent1"/>
+          <w:bottom w:val="single" w:sz="4" w:space="0" w:color="5B9BD5" w:themeColor="accent1"/>
+          <w:right w:val="single" w:sz="4" w:space="0" w:color="5B9BD5" w:themeColor="accent1"/>
+          <w:insideH w:val="single" w:sz="4" w:space="0" w:color="5B9BD5" w:themeColor="accent1"/>
+          <w:insideV w:val="single" w:sz="4" w:space="0" w:color="5B9BD5" w:themeColor="accent1"/>
+        </w:tblBorders>
+        <w:tblLook w:val="04A0" w:firstRow="1" w:lastRow="0" w:firstColumn="1" w:lastColumn="0" w:noHBand="0" w:noVBand="1"/>
+      </w:tblPr>
+      <w:tblGrid>
+        <w:gridCol w:w="3570"/>
+        <w:gridCol w:w="3570"/>
+        <w:gridCol w:w="3570"/>
+        <w:gridCol w:w="3575"/>
+      </w:tblGrid>
+      <w:tr>
+        <w:trPr>
+          <w:trHeight w:val="481"/>
+        </w:trPr>
+        <w:tc>
+          <w:tcPr>
+            <w:tcW w:w="14285" w:type="dxa"/>
+            <w:gridSpan w:val="4"/>
+            <w:tcBorders>
+              <w:top w:val="single" w:sz="12" w:space="0" w:color="5B9BD5" w:themeColor="accent1"/>
+              <w:left w:val="single" w:sz="12" w:space="0" w:color="5B9BD5" w:themeColor="accent1"/>
+              <w:bottom w:val="single" w:sz="12" w:space="0" w:color="5B9BD5" w:themeColor="accent1"/>
+              <w:right w:val="single" w:sz="12" w:space="0" w:color="5B9BD5" w:themeColor="accent1"/>
+            </w:tcBorders>
+            <w:vAlign w:val="center"/>
+          </w:tcPr>
+          <w:p>
+            <w:pPr>
+              <w:jc w:val="center"/>
+              <w:rPr>
+                <w:b/>
+              </w:rPr>
+            </w:pPr>
+            <w:r>
+              <w:rPr>
+                <w:b/>
+              </w:rPr>
+              <w:lastRenderedPageBreak/>
+              <w:t>Características</w:t>
+            </w:r>
+          </w:p>
+        </w:tc>
+      </w:tr>
+      <w:tr>
+        <w:trPr>
+          <w:trHeight w:val="510"/>
+        </w:trPr>
+        <w:tc>
+          <w:tcPr>
+            <w:tcW w:w="3570" w:type="dxa"/>
+            <w:tcBorders>
+              <w:top w:val="single" w:sz="12" w:space="0" w:color="5B9BD5" w:themeColor="accent1"/>
+            </w:tcBorders>
+            <w:vAlign w:val="center"/>
+          </w:tcPr>
+          <w:p>
+            <w:r>
+              <w:t>C</w:t>
+            </w:r>
+            <w:r>
+              <w:t>.1: Sistema operativo</w:t>
+            </w:r>
+          </w:p>
+        </w:tc>
+        <w:tc>
+          <w:tcPr>
+            <w:tcW w:w="3570" w:type="dxa"/>
+            <w:tcBorders>
+              <w:top w:val="single" w:sz="12" w:space="0" w:color="5B9BD5" w:themeColor="accent1"/>
+            </w:tcBorders>
+            <w:vAlign w:val="center"/>
+          </w:tcPr>
+          <w:p>
+            <w:pPr>
+              <w:jc w:val="center"/>
+            </w:pPr>
+            <w:r>
+              <w:t>Linux</w:t>
+            </w:r>
+          </w:p>
+        </w:tc>
+        <w:tc>
+          <w:tcPr>
+            <w:tcW w:w="3570" w:type="dxa"/>
+            <w:tcBorders>
+              <w:top w:val="single" w:sz="12" w:space="0" w:color="5B9BD5" w:themeColor="accent1"/>
+            </w:tcBorders>
+            <w:vAlign w:val="center"/>
+          </w:tcPr>
+          <w:p>
+            <w:pPr>
+              <w:jc w:val="center"/>
+            </w:pPr>
+            <w:r>
+              <w:t>Linux</w:t>
+            </w:r>
+          </w:p>
+        </w:tc>
+        <w:tc>
+          <w:tcPr>
+            <w:tcW w:w="3575" w:type="dxa"/>
+            <w:tcBorders>
+              <w:top w:val="single" w:sz="12" w:space="0" w:color="5B9BD5" w:themeColor="accent1"/>
+            </w:tcBorders>
+            <w:vAlign w:val="center"/>
+          </w:tcPr>
+          <w:p>
+            <w:r>
+              <w:t>Las dos aplicaciones permiten trabajar únicamente en Linux</w:t>
+            </w:r>
+          </w:p>
+        </w:tc>
+      </w:tr>
+      <w:tr>
+        <w:trPr>
+          <w:trHeight w:val="481"/>
+        </w:trPr>
+        <w:tc>
+          <w:tcPr>
+            <w:tcW w:w="3570" w:type="dxa"/>
+            <w:vAlign w:val="center"/>
+          </w:tcPr>
+          <w:p>
+            <w:r>
+              <w:t>C</w:t>
+            </w:r>
+            <w:r>
+              <w:t>.2: Aislamiento de sistema</w:t>
+            </w:r>
+          </w:p>
+        </w:tc>
+        <w:tc>
+          <w:tcPr>
+            <w:tcW w:w="3570" w:type="dxa"/>
+            <w:vAlign w:val="center"/>
+          </w:tcPr>
+          <w:p>
+            <w:pPr>
+              <w:jc w:val="center"/>
+            </w:pPr>
+            <w:r>
               <w:t>Si</w:t>
             </w:r>
           </w:p>
         </w:tc>
         <w:tc>
           <w:tcPr>
+            <w:tcW w:w="3570" w:type="dxa"/>
+            <w:vAlign w:val="center"/>
+          </w:tcPr>
+          <w:p>
+            <w:pPr>
+              <w:jc w:val="center"/>
+            </w:pPr>
+            <w:r>
+              <w:t>Si</w:t>
+            </w:r>
+          </w:p>
+        </w:tc>
+        <w:tc>
+          <w:tcPr>
             <w:tcW w:w="3575" w:type="dxa"/>
             <w:vAlign w:val="center"/>
           </w:tcPr>
           <w:p>
             <w:r>
+              <w:t xml:space="preserve">Las dos aplicaciones </w:t>
+            </w:r>
+            <w:r>
+              <w:t>permiten tener un aislamiento de sistema</w:t>
+            </w:r>
+          </w:p>
+        </w:tc>
+      </w:tr>
+      <w:tr>
+        <w:trPr>
+          <w:trHeight w:val="510"/>
+        </w:trPr>
+        <w:tc>
+          <w:tcPr>
+            <w:tcW w:w="3570" w:type="dxa"/>
+            <w:tcBorders>
+              <w:bottom w:val="single" w:sz="12" w:space="0" w:color="5B9BD5" w:themeColor="accent1"/>
+            </w:tcBorders>
+            <w:vAlign w:val="center"/>
+          </w:tcPr>
+          <w:p>
+            <w:r>
+              <w:t>C</w:t>
+            </w:r>
+            <w:r>
+              <w:t>.3: Cuota de disco</w:t>
+            </w:r>
+          </w:p>
+        </w:tc>
+        <w:tc>
+          <w:tcPr>
+            <w:tcW w:w="3570" w:type="dxa"/>
+            <w:tcBorders>
+              <w:bottom w:val="single" w:sz="12" w:space="0" w:color="5B9BD5" w:themeColor="accent1"/>
+            </w:tcBorders>
+            <w:vAlign w:val="center"/>
+          </w:tcPr>
+          <w:p>
+            <w:pPr>
+              <w:jc w:val="center"/>
+              <w:rPr>
+                <w:lang w:val="en-US"/>
+              </w:rPr>
+            </w:pPr>
+            <w:r>
+              <w:t>No</w:t>
+            </w:r>
+          </w:p>
+        </w:tc>
+        <w:tc>
+          <w:tcPr>
+            <w:tcW w:w="3570" w:type="dxa"/>
+            <w:tcBorders>
+              <w:bottom w:val="single" w:sz="12" w:space="0" w:color="5B9BD5" w:themeColor="accent1"/>
+            </w:tcBorders>
+            <w:vAlign w:val="center"/>
+          </w:tcPr>
+          <w:p>
+            <w:pPr>
+              <w:jc w:val="center"/>
+              <w:rPr>
+                <w:lang w:val="en-US"/>
+              </w:rPr>
+            </w:pPr>
+            <w:r>
+              <w:t>Si</w:t>
+            </w:r>
+          </w:p>
+        </w:tc>
+        <w:tc>
+          <w:tcPr>
+            <w:tcW w:w="3575" w:type="dxa"/>
+            <w:tcBorders>
+              <w:bottom w:val="single" w:sz="12" w:space="0" w:color="5B9BD5" w:themeColor="accent1"/>
+            </w:tcBorders>
+            <w:vAlign w:val="center"/>
+          </w:tcPr>
+          <w:p>
+            <w:r>
+              <w:t xml:space="preserve">Docker no permite establecer una cuota de disco </w:t>
+            </w:r>
+          </w:p>
+        </w:tc>
+      </w:tr>
+      <w:tr>
+        <w:trPr>
+          <w:trHeight w:val="510"/>
+        </w:trPr>
+        <w:tc>
+          <w:tcPr>
+            <w:tcW w:w="3570" w:type="dxa"/>
+            <w:tcBorders>
+              <w:top w:val="single" w:sz="12" w:space="0" w:color="5B9BD5" w:themeColor="accent1"/>
+            </w:tcBorders>
+            <w:vAlign w:val="center"/>
+          </w:tcPr>
+          <w:p>
+            <w:r>
+              <w:t>C</w:t>
+            </w:r>
+            <w:r>
+              <w:t>.4: Limite de memoria</w:t>
+            </w:r>
+          </w:p>
+        </w:tc>
+        <w:tc>
+          <w:tcPr>
+            <w:tcW w:w="3570" w:type="dxa"/>
+            <w:tcBorders>
+              <w:top w:val="single" w:sz="12" w:space="0" w:color="5B9BD5" w:themeColor="accent1"/>
+            </w:tcBorders>
+            <w:vAlign w:val="center"/>
+          </w:tcPr>
+          <w:p>
+            <w:pPr>
+              <w:jc w:val="center"/>
+            </w:pPr>
+            <w:r>
+              <w:t>Si</w:t>
+            </w:r>
+          </w:p>
+        </w:tc>
+        <w:tc>
+          <w:tcPr>
+            <w:tcW w:w="3570" w:type="dxa"/>
+            <w:tcBorders>
+              <w:top w:val="single" w:sz="12" w:space="0" w:color="5B9BD5" w:themeColor="accent1"/>
+            </w:tcBorders>
+            <w:vAlign w:val="center"/>
+          </w:tcPr>
+          <w:p>
+            <w:pPr>
+              <w:jc w:val="center"/>
+            </w:pPr>
+            <w:r>
+              <w:t>Si</w:t>
+            </w:r>
+          </w:p>
+        </w:tc>
+        <w:tc>
+          <w:tcPr>
+            <w:tcW w:w="3575" w:type="dxa"/>
+            <w:tcBorders>
+              <w:top w:val="single" w:sz="12" w:space="0" w:color="5B9BD5" w:themeColor="accent1"/>
+            </w:tcBorders>
+            <w:vAlign w:val="center"/>
+          </w:tcPr>
+          <w:p>
+            <w:r>
+              <w:t>Las dos aplicaciones permiten establecer el uso de memoria que hacen los paquetes</w:t>
+            </w:r>
+          </w:p>
+        </w:tc>
+      </w:tr>
+      <w:tr>
+        <w:trPr>
+          <w:trHeight w:val="481"/>
+        </w:trPr>
+        <w:tc>
+          <w:tcPr>
+            <w:tcW w:w="3570" w:type="dxa"/>
+            <w:vAlign w:val="center"/>
+          </w:tcPr>
+          <w:p>
+            <w:r>
+              <w:t>C</w:t>
+            </w:r>
+            <w:r>
+              <w:t>.5: Limite de CPU</w:t>
+            </w:r>
+          </w:p>
+        </w:tc>
+        <w:tc>
+          <w:tcPr>
+            <w:tcW w:w="3570" w:type="dxa"/>
+            <w:vAlign w:val="center"/>
+          </w:tcPr>
+          <w:p>
+            <w:pPr>
+              <w:jc w:val="center"/>
+            </w:pPr>
+            <w:r>
+              <w:t>Si</w:t>
+            </w:r>
+          </w:p>
+        </w:tc>
+        <w:tc>
+          <w:tcPr>
+            <w:tcW w:w="3570" w:type="dxa"/>
+            <w:vAlign w:val="center"/>
+          </w:tcPr>
+          <w:p>
+            <w:pPr>
+              <w:jc w:val="center"/>
+            </w:pPr>
+            <w:r>
+              <w:t>Si</w:t>
+            </w:r>
+          </w:p>
+        </w:tc>
+        <w:tc>
+          <w:tcPr>
+            <w:tcW w:w="3575" w:type="dxa"/>
+            <w:vAlign w:val="center"/>
+          </w:tcPr>
+          <w:p>
+            <w:r>
+              <w:t>Las dos aplicaciones permiten establecer el uso de la CPU que hacen los paquetes</w:t>
+            </w:r>
+          </w:p>
+        </w:tc>
+      </w:tr>
+      <w:tr>
+        <w:trPr>
+          <w:trHeight w:val="481"/>
+        </w:trPr>
+        <w:tc>
+          <w:tcPr>
+            <w:tcW w:w="3570" w:type="dxa"/>
+            <w:vAlign w:val="center"/>
+          </w:tcPr>
+          <w:p>
+            <w:r>
+              <w:t>C</w:t>
+            </w:r>
+            <w:r>
+              <w:t>.6: Puntos de control</w:t>
+            </w:r>
+          </w:p>
+        </w:tc>
+        <w:tc>
+          <w:tcPr>
+            <w:tcW w:w="3570" w:type="dxa"/>
+            <w:vAlign w:val="center"/>
+          </w:tcPr>
+          <w:p>
+            <w:pPr>
+              <w:jc w:val="center"/>
+            </w:pPr>
+            <w:r>
+              <w:t>No</w:t>
+            </w:r>
+          </w:p>
+        </w:tc>
+        <w:tc>
+          <w:tcPr>
+            <w:tcW w:w="3570" w:type="dxa"/>
+            <w:vAlign w:val="center"/>
+          </w:tcPr>
+          <w:p>
+            <w:pPr>
+              <w:jc w:val="center"/>
+            </w:pPr>
+            <w:r>
+              <w:t>Si</w:t>
+            </w:r>
+          </w:p>
+        </w:tc>
+        <w:tc>
+          <w:tcPr>
+            <w:tcW w:w="3575" w:type="dxa"/>
+            <w:vAlign w:val="center"/>
+          </w:tcPr>
+          <w:p>
+            <w:r>
+              <w:t>Docker no permite hacer backups de los paquetes</w:t>
+            </w:r>
+          </w:p>
+        </w:tc>
+      </w:tr>
+      <w:tr>
+        <w:trPr>
+          <w:trHeight w:val="481"/>
+        </w:trPr>
+        <w:tc>
+          <w:tcPr>
+            <w:tcW w:w="3570" w:type="dxa"/>
+            <w:vAlign w:val="center"/>
+          </w:tcPr>
+          <w:p>
+            <w:r>
+              <w:t>C</w:t>
+            </w:r>
+            <w:r>
+              <w:t>.7: Privilegios de administración</w:t>
+            </w:r>
+          </w:p>
+        </w:tc>
+        <w:tc>
+          <w:tcPr>
+            <w:tcW w:w="3570" w:type="dxa"/>
+            <w:vAlign w:val="center"/>
+          </w:tcPr>
+          <w:p>
+            <w:pPr>
+              <w:jc w:val="center"/>
+            </w:pPr>
+            <w:r>
+              <w:t>Si</w:t>
+            </w:r>
+          </w:p>
+        </w:tc>
+        <w:tc>
+          <w:tcPr>
+            <w:tcW w:w="3570" w:type="dxa"/>
+            <w:vAlign w:val="center"/>
+          </w:tcPr>
+          <w:p>
+            <w:pPr>
+              <w:jc w:val="center"/>
+            </w:pPr>
+            <w:r>
+              <w:t>Si</w:t>
+            </w:r>
+          </w:p>
+        </w:tc>
+        <w:tc>
+          <w:tcPr>
+            <w:tcW w:w="3575" w:type="dxa"/>
+            <w:vAlign w:val="center"/>
+          </w:tcPr>
+          <w:p>
+            <w:r>
               <w:t>Las dos aplicaciones permiten establecer permisos de los paquetes, pero la mayoría de acciones requieren tener permisos de administrador</w:t>
+            </w:r>
+            <w:r>
+              <w:t xml:space="preserve">. En Docker solo </w:t>
+            </w:r>
+            <w:r>
+              <w:rPr>
+                <w:color w:val="000000"/>
+                <w:shd w:val="clear" w:color="auto" w:fill="F8F9FA"/>
+              </w:rPr>
+              <w:t>desde la versión 1.10</w:t>
             </w:r>
           </w:p>
         </w:tc>
@@ -3539,6 +5297,99 @@
       </w:tcPr>
     </w:tblStylePr>
   </w:style>
+  <w:style w:type="table" w:customStyle="1" w:styleId="Tablaconcuadrcula1">
+    <w:name w:val="Tabla con cuadrícula1"/>
+    <w:basedOn w:val="Tablanormal"/>
+    <w:next w:val="Tablaconcuadrcula"/>
+    <w:uiPriority w:val="39"/>
+    <w:rsid w:val="002D298C"/>
+    <w:pPr>
+      <w:spacing w:after="0" w:line="240" w:lineRule="auto"/>
+    </w:pPr>
+    <w:tblPr>
+      <w:tblInd w:w="0" w:type="dxa"/>
+      <w:tblBorders>
+        <w:top w:val="single" w:sz="4" w:space="0" w:color="auto"/>
+        <w:left w:val="single" w:sz="4" w:space="0" w:color="auto"/>
+        <w:bottom w:val="single" w:sz="4" w:space="0" w:color="auto"/>
+        <w:right w:val="single" w:sz="4" w:space="0" w:color="auto"/>
+        <w:insideH w:val="single" w:sz="4" w:space="0" w:color="auto"/>
+        <w:insideV w:val="single" w:sz="4" w:space="0" w:color="auto"/>
+      </w:tblBorders>
+      <w:tblCellMar>
+        <w:top w:w="0" w:type="dxa"/>
+        <w:left w:w="108" w:type="dxa"/>
+        <w:bottom w:w="0" w:type="dxa"/>
+        <w:right w:w="108" w:type="dxa"/>
+      </w:tblCellMar>
+    </w:tblPr>
+  </w:style>
+  <w:style w:type="table" w:customStyle="1" w:styleId="Tablaconcuadrcula2">
+    <w:name w:val="Tabla con cuadrícula2"/>
+    <w:basedOn w:val="Tablanormal"/>
+    <w:next w:val="Tablaconcuadrcula"/>
+    <w:uiPriority w:val="39"/>
+    <w:rsid w:val="002D298C"/>
+    <w:pPr>
+      <w:spacing w:after="0" w:line="240" w:lineRule="auto"/>
+    </w:pPr>
+    <w:tblPr>
+      <w:tblInd w:w="0" w:type="dxa"/>
+      <w:tblBorders>
+        <w:top w:val="single" w:sz="4" w:space="0" w:color="auto"/>
+        <w:left w:val="single" w:sz="4" w:space="0" w:color="auto"/>
+        <w:bottom w:val="single" w:sz="4" w:space="0" w:color="auto"/>
+        <w:right w:val="single" w:sz="4" w:space="0" w:color="auto"/>
+        <w:insideH w:val="single" w:sz="4" w:space="0" w:color="auto"/>
+        <w:insideV w:val="single" w:sz="4" w:space="0" w:color="auto"/>
+      </w:tblBorders>
+      <w:tblCellMar>
+        <w:top w:w="0" w:type="dxa"/>
+        <w:left w:w="108" w:type="dxa"/>
+        <w:bottom w:w="0" w:type="dxa"/>
+        <w:right w:w="108" w:type="dxa"/>
+      </w:tblCellMar>
+    </w:tblPr>
+  </w:style>
+  <w:style w:type="table" w:customStyle="1" w:styleId="Tablaconcuadrcula3">
+    <w:name w:val="Tabla con cuadrícula3"/>
+    <w:basedOn w:val="Tablanormal"/>
+    <w:next w:val="Tablaconcuadrcula"/>
+    <w:uiPriority w:val="39"/>
+    <w:rsid w:val="002D298C"/>
+    <w:pPr>
+      <w:spacing w:after="0" w:line="240" w:lineRule="auto"/>
+    </w:pPr>
+    <w:tblPr>
+      <w:tblInd w:w="0" w:type="dxa"/>
+      <w:tblBorders>
+        <w:top w:val="single" w:sz="4" w:space="0" w:color="auto"/>
+        <w:left w:val="single" w:sz="4" w:space="0" w:color="auto"/>
+        <w:bottom w:val="single" w:sz="4" w:space="0" w:color="auto"/>
+        <w:right w:val="single" w:sz="4" w:space="0" w:color="auto"/>
+        <w:insideH w:val="single" w:sz="4" w:space="0" w:color="auto"/>
+        <w:insideV w:val="single" w:sz="4" w:space="0" w:color="auto"/>
+      </w:tblBorders>
+      <w:tblCellMar>
+        <w:top w:w="0" w:type="dxa"/>
+        <w:left w:w="108" w:type="dxa"/>
+        <w:bottom w:w="0" w:type="dxa"/>
+        <w:right w:w="108" w:type="dxa"/>
+      </w:tblCellMar>
+    </w:tblPr>
+  </w:style>
+  <w:style w:type="character" w:styleId="Hipervnculovisitado">
+    <w:name w:val="FollowedHyperlink"/>
+    <w:basedOn w:val="Fuentedeprrafopredeter"/>
+    <w:uiPriority w:val="99"/>
+    <w:semiHidden/>
+    <w:unhideWhenUsed/>
+    <w:rsid w:val="002D298C"/>
+    <w:rPr>
+      <w:color w:val="954F72" w:themeColor="followedHyperlink"/>
+      <w:u w:val="single"/>
+    </w:rPr>
+  </w:style>
 </w:styles>
 </file>
 
@@ -3808,7 +5659,7 @@
 </file>
 
 <file path=customXml/itemProps1.xml><?xml version="1.0" encoding="utf-8"?>
-<ds:datastoreItem xmlns:ds="http://schemas.openxmlformats.org/officeDocument/2006/customXml" ds:itemID="{EDAF47A4-1A6D-4842-9778-A24F5F59FCD3}">
+<ds:datastoreItem xmlns:ds="http://schemas.openxmlformats.org/officeDocument/2006/customXml" ds:itemID="{EDC9C47A-231C-4095-B36D-DE056C9F05EE}">
   <ds:schemaRefs>
     <ds:schemaRef ds:uri="http://schemas.openxmlformats.org/officeDocument/2006/bibliography"/>
   </ds:schemaRefs>

</xml_diff>